<commit_message>
devextreme checkbox datebox and dropdown with documentation
</commit_message>
<xml_diff>
--- a/DevExtreme/notes.docx
+++ b/DevExtreme/notes.docx
@@ -14,23 +14,184 @@
           <w:b/>
           <w:bCs/>
         </w:rPr>
-        <w:t xml:space="preserve">What is </w:t>
+        <w:t>Create and configure a widget:</w:t>
+      </w:r>
+    </w:p>
+    <w:p>
+      <w:r>
+        <w:rPr>
+          <w:b/>
+          <w:bCs/>
+        </w:rPr>
+        <w:tab/>
+      </w:r>
+      <w:proofErr w:type="spellStart"/>
+      <w:r>
+        <w:t>Devextrem</w:t>
+      </w:r>
+      <w:r>
+        <w:t>e</w:t>
+      </w:r>
+      <w:proofErr w:type="spellEnd"/>
+      <w:r>
+        <w:t xml:space="preserve"> UI component must be placed in a div container. Add the widget by chaining them on the selector with prefix as ‘dx’.</w:t>
+      </w:r>
+    </w:p>
+    <w:p/>
+    <w:p>
+      <w:pPr>
+        <w:rPr>
+          <w:b/>
+          <w:bCs/>
+        </w:rPr>
+      </w:pPr>
+      <w:r>
+        <w:rPr>
+          <w:b/>
+          <w:bCs/>
+        </w:rPr>
+        <w:t>Get and Set properties:</w:t>
+      </w:r>
+    </w:p>
+    <w:p>
+      <w:r>
+        <w:tab/>
+        <w:t>We can get single property, all properties, set single property or get all properties. On the instance of the widget, one can retrieve or set the property or multiple properties by passing them in an object.</w:t>
+      </w:r>
+    </w:p>
+    <w:p/>
+    <w:p>
+      <w:pPr>
+        <w:rPr>
+          <w:b/>
+          <w:bCs/>
+        </w:rPr>
+      </w:pPr>
+      <w:r>
+        <w:rPr>
+          <w:b/>
+          <w:bCs/>
+        </w:rPr>
+        <w:t>Call methods:</w:t>
+      </w:r>
+    </w:p>
+    <w:p>
+      <w:pPr>
+        <w:ind w:firstLine="720"/>
+      </w:pPr>
+      <w:r>
+        <w:t>One can call various methods from the widget instance such as reset, focus, etc.</w:t>
+      </w:r>
+    </w:p>
+    <w:p/>
+    <w:p>
+      <w:pPr>
+        <w:rPr>
+          <w:b/>
+          <w:bCs/>
+        </w:rPr>
+      </w:pPr>
+      <w:r>
+        <w:rPr>
+          <w:b/>
+          <w:bCs/>
+        </w:rPr>
+        <w:t>Handle Events:</w:t>
+      </w:r>
+    </w:p>
+    <w:p>
+      <w:r>
+        <w:tab/>
+        <w:t>There are various events that can be attached to a widget by subscribing them using ‘on’ method. To unsubscribe an event, pass the event or function name as 2</w:t>
+      </w:r>
+      <w:r>
+        <w:rPr>
+          <w:vertAlign w:val="superscript"/>
+        </w:rPr>
+        <w:t>nd</w:t>
+      </w:r>
+      <w:r>
+        <w:t xml:space="preserve"> parameter in the ‘off’ method.</w:t>
+      </w:r>
+    </w:p>
+    <w:p>
+      <w:r>
+        <w:t xml:space="preserve">There are various events such </w:t>
       </w:r>
       <w:proofErr w:type="gramStart"/>
       <w:r>
-        <w:rPr>
-          <w:b/>
-          <w:bCs/>
-        </w:rPr>
-        <w:t>option</w:t>
-      </w:r>
+        <w:t>as :</w:t>
+      </w:r>
+      <w:proofErr w:type="spellStart"/>
+      <w:r>
+        <w:t>onCellClick</w:t>
+      </w:r>
+      <w:proofErr w:type="spellEnd"/>
       <w:proofErr w:type="gramEnd"/>
       <w:r>
-        <w:rPr>
-          <w:b/>
-          <w:bCs/>
-        </w:rPr>
-        <w:t xml:space="preserve"> in </w:t>
+        <w:t xml:space="preserve">, </w:t>
+      </w:r>
+      <w:proofErr w:type="spellStart"/>
+      <w:r>
+        <w:t>onKeyDown</w:t>
+      </w:r>
+      <w:proofErr w:type="spellEnd"/>
+      <w:r>
+        <w:t xml:space="preserve">, </w:t>
+      </w:r>
+      <w:proofErr w:type="spellStart"/>
+      <w:r>
+        <w:t>onFocus</w:t>
+      </w:r>
+      <w:proofErr w:type="spellEnd"/>
+      <w:r>
+        <w:t>, etc.</w:t>
+      </w:r>
+    </w:p>
+    <w:p/>
+    <w:p>
+      <w:pPr>
+        <w:rPr>
+          <w:b/>
+          <w:bCs/>
+        </w:rPr>
+      </w:pPr>
+      <w:r>
+        <w:rPr>
+          <w:b/>
+          <w:bCs/>
+        </w:rPr>
+        <w:t>Destroy a widget:</w:t>
+      </w:r>
+    </w:p>
+    <w:p>
+      <w:r>
+        <w:tab/>
+        <w:t>A widget can be destroyed by invoking the ‘</w:t>
+      </w:r>
+      <w:proofErr w:type="gramStart"/>
+      <w:r>
+        <w:t>dispose(</w:t>
+      </w:r>
+      <w:proofErr w:type="gramEnd"/>
+      <w:r>
+        <w:t>)’ method on the widget instance and further use .remove() method for removing the corresponding ‘div’ tag of that widget from the DOM.</w:t>
+      </w:r>
+    </w:p>
+    <w:p/>
+    <w:p>
+      <w:pPr>
+        <w:rPr>
+          <w:b/>
+          <w:bCs/>
+        </w:rPr>
+      </w:pPr>
+      <w:r>
+        <w:rPr>
+          <w:b/>
+          <w:bCs/>
+        </w:rPr>
+        <w:t xml:space="preserve">option in </w:t>
       </w:r>
       <w:proofErr w:type="spellStart"/>
       <w:r>
@@ -80,6 +241,24 @@
       </w:r>
       <w:r>
         <w:t>. This allows you to update the component's properties without needing to recreate it.</w:t>
+      </w:r>
+    </w:p>
+    <w:p/>
+    <w:p>
+      <w:r>
+        <w:t>Options: can be modified</w:t>
+      </w:r>
+      <w:r>
+        <w:t>. Option method for initialization.</w:t>
+      </w:r>
+    </w:p>
+    <w:p>
+      <w:r>
+        <w:lastRenderedPageBreak/>
+        <w:t>Properties: read-only</w:t>
+      </w:r>
+      <w:r>
+        <w:t>. Use widget instance methods to get the property details.</w:t>
       </w:r>
     </w:p>
     <w:p/>
@@ -283,6 +462,7 @@
         <w:t>");</w:t>
       </w:r>
     </w:p>
+    <w:p/>
     <w:p>
       <w:r>
         <w:rPr>
@@ -326,18 +506,26 @@
       </w:r>
     </w:p>
     <w:p/>
-    <w:p>
-      <w:pPr>
-        <w:rPr>
-          <w:b/>
-          <w:bCs/>
-        </w:rPr>
-      </w:pPr>
-      <w:r>
-        <w:rPr>
-          <w:b/>
-          <w:bCs/>
-        </w:rPr>
+    <w:p/>
+    <w:p/>
+    <w:p/>
+    <w:p/>
+    <w:p/>
+    <w:p/>
+    <w:p/>
+    <w:p>
+      <w:pPr>
+        <w:rPr>
+          <w:b/>
+          <w:bCs/>
+        </w:rPr>
+      </w:pPr>
+      <w:r>
+        <w:rPr>
+          <w:b/>
+          <w:bCs/>
+        </w:rPr>
+        <w:lastRenderedPageBreak/>
         <w:t>Which One Should You Use?</w:t>
       </w:r>
     </w:p>
@@ -439,7 +627,6 @@
           <w:b/>
           <w:bCs/>
         </w:rPr>
-        <w:lastRenderedPageBreak/>
         <w:t>Use Version 2 (</w:t>
       </w:r>
       <w:proofErr w:type="gramStart"/>
@@ -512,7 +699,14 @@
         <w:t>Performance is not a major concern.</w:t>
       </w:r>
     </w:p>
-    <w:p/>
+    <w:p>
+      <w:pPr>
+        <w:rPr>
+          <w:sz w:val="28"/>
+          <w:szCs w:val="28"/>
+        </w:rPr>
+      </w:pPr>
+    </w:p>
     <w:sectPr>
       <w:pgSz w:w="12240" w:h="15840"/>
       <w:pgMar w:top="1440" w:right="1440" w:bottom="1440" w:left="1440" w:header="720" w:footer="720" w:gutter="0"/>
@@ -1251,6 +1445,7 @@
   <w:style w:type="character" w:default="1" w:styleId="DefaultParagraphFont">
     <w:name w:val="Default Paragraph Font"/>
     <w:uiPriority w:val="1"/>
+    <w:semiHidden/>
     <w:unhideWhenUsed/>
   </w:style>
   <w:style w:type="table" w:default="1" w:styleId="TableNormal">

</xml_diff>

<commit_message>
devextreme first demo done
</commit_message>
<xml_diff>
--- a/DevExtreme/notes.docx
+++ b/DevExtreme/notes.docx
@@ -116,18 +116,13 @@
     </w:p>
     <w:p>
       <w:r>
-        <w:t xml:space="preserve">There are various events such </w:t>
-      </w:r>
-      <w:proofErr w:type="gramStart"/>
-      <w:r>
-        <w:t>as :</w:t>
+        <w:t>There are various events such as :</w:t>
       </w:r>
       <w:proofErr w:type="spellStart"/>
       <w:r>
         <w:t>onCellClick</w:t>
       </w:r>
       <w:proofErr w:type="spellEnd"/>
-      <w:proofErr w:type="gramEnd"/>
       <w:r>
         <w:t xml:space="preserve">, </w:t>
       </w:r>
@@ -167,15 +162,7 @@
     <w:p>
       <w:r>
         <w:tab/>
-        <w:t>A widget can be destroyed by invoking the ‘</w:t>
-      </w:r>
-      <w:proofErr w:type="gramStart"/>
-      <w:r>
-        <w:t>dispose(</w:t>
-      </w:r>
-      <w:proofErr w:type="gramEnd"/>
-      <w:r>
-        <w:t>)’ method on the widget instance and further use .remove() method for removing the corresponding ‘div’ tag of that widget from the DOM.</w:t>
+        <w:t>A widget can be destroyed by invoking the ‘dispose()’ method on the widget instance and further use .remove() method for removing the corresponding ‘div’ tag of that widget from the DOM.</w:t>
       </w:r>
     </w:p>
     <w:p/>
@@ -273,31 +260,21 @@
       </w:r>
       <w:proofErr w:type="spellEnd"/>
       <w:r>
-        <w:t xml:space="preserve"> = $</w:t>
-      </w:r>
-      <w:proofErr w:type="gramStart"/>
-      <w:r>
-        <w:t>("#</w:t>
-      </w:r>
-      <w:proofErr w:type="spellStart"/>
-      <w:proofErr w:type="gramEnd"/>
+        <w:t xml:space="preserve"> = $("#</w:t>
+      </w:r>
+      <w:proofErr w:type="spellStart"/>
       <w:r>
         <w:t>dataGridContainer</w:t>
       </w:r>
       <w:proofErr w:type="spellEnd"/>
       <w:r>
-        <w:t>"</w:t>
-      </w:r>
-      <w:proofErr w:type="gramStart"/>
-      <w:r>
-        <w:t>).</w:t>
+        <w:t>").</w:t>
       </w:r>
       <w:proofErr w:type="spellStart"/>
       <w:r>
         <w:t>dxDataGrid</w:t>
       </w:r>
       <w:proofErr w:type="spellEnd"/>
-      <w:proofErr w:type="gramEnd"/>
       <w:r>
         <w:t>("instance");</w:t>
       </w:r>
@@ -328,13 +305,8 @@
       </w:r>
       <w:proofErr w:type="spellEnd"/>
       <w:r>
-        <w:t>"</w:t>
-      </w:r>
-      <w:proofErr w:type="gramStart"/>
-      <w:r>
-        <w:t>);</w:t>
-      </w:r>
-      <w:proofErr w:type="gramEnd"/>
+        <w:t>");</w:t>
+      </w:r>
     </w:p>
     <w:p>
       <w:r>
@@ -357,12 +329,10 @@
         <w:t>("</w:t>
       </w:r>
       <w:proofErr w:type="spellStart"/>
-      <w:proofErr w:type="gramStart"/>
       <w:r>
         <w:t>editing.mode</w:t>
       </w:r>
       <w:proofErr w:type="spellEnd"/>
-      <w:proofErr w:type="gramEnd"/>
       <w:r>
         <w:t>");</w:t>
       </w:r>
@@ -383,31 +353,21 @@
       </w:r>
       <w:proofErr w:type="spellEnd"/>
       <w:r>
-        <w:t xml:space="preserve"> = $</w:t>
-      </w:r>
-      <w:proofErr w:type="gramStart"/>
-      <w:r>
-        <w:t>("#</w:t>
-      </w:r>
-      <w:proofErr w:type="spellStart"/>
-      <w:proofErr w:type="gramEnd"/>
+        <w:t xml:space="preserve"> = $("#</w:t>
+      </w:r>
+      <w:proofErr w:type="spellStart"/>
       <w:r>
         <w:t>dataGridContainer</w:t>
       </w:r>
       <w:proofErr w:type="spellEnd"/>
       <w:r>
-        <w:t>"</w:t>
-      </w:r>
-      <w:proofErr w:type="gramStart"/>
-      <w:r>
-        <w:t>).</w:t>
+        <w:t>").</w:t>
       </w:r>
       <w:proofErr w:type="spellStart"/>
       <w:r>
         <w:t>dxDataGrid</w:t>
       </w:r>
       <w:proofErr w:type="spellEnd"/>
-      <w:proofErr w:type="gramEnd"/>
       <w:r>
         <w:t>("option", "</w:t>
       </w:r>
@@ -438,18 +398,13 @@
       </w:r>
       <w:proofErr w:type="spellEnd"/>
       <w:r>
-        <w:t>"</w:t>
-      </w:r>
-      <w:proofErr w:type="gramStart"/>
-      <w:r>
-        <w:t>).</w:t>
+        <w:t>").</w:t>
       </w:r>
       <w:proofErr w:type="spellStart"/>
       <w:r>
         <w:t>dxDataGrid</w:t>
       </w:r>
       <w:proofErr w:type="spellEnd"/>
-      <w:proofErr w:type="gramEnd"/>
       <w:r>
         <w:t>("option", "</w:t>
       </w:r>
@@ -562,15 +517,7 @@
         <w:t>accessing multiple options</w:t>
       </w:r>
       <w:r>
-        <w:t xml:space="preserve"> from </w:t>
-      </w:r>
-      <w:proofErr w:type="gramStart"/>
-      <w:r>
-        <w:t>the DataGrid</w:t>
-      </w:r>
-      <w:proofErr w:type="gramEnd"/>
-      <w:r>
-        <w:t>.</w:t>
+        <w:t xml:space="preserve"> from the DataGrid.</w:t>
       </w:r>
     </w:p>
     <w:p>
@@ -627,23 +574,7 @@
           <w:b/>
           <w:bCs/>
         </w:rPr>
-        <w:t>Use Version 2 (</w:t>
-      </w:r>
-      <w:proofErr w:type="gramStart"/>
-      <w:r>
-        <w:rPr>
-          <w:b/>
-          <w:bCs/>
-        </w:rPr>
-        <w:t>Direct .option</w:t>
-      </w:r>
-      <w:proofErr w:type="gramEnd"/>
-      <w:r>
-        <w:rPr>
-          <w:b/>
-          <w:bCs/>
-        </w:rPr>
-        <w:t>) when:</w:t>
+        <w:t>Use Version 2 (Direct .option) when:</w:t>
       </w:r>
     </w:p>
     <w:p>
@@ -1113,13 +1044,8 @@
           <w:numId w:val="5"/>
         </w:numPr>
       </w:pPr>
-      <w:proofErr w:type="gramStart"/>
-      <w:r>
-        <w:t>option(</w:t>
-      </w:r>
-      <w:proofErr w:type="gramEnd"/>
-      <w:r>
-        <w:t>)</w:t>
+      <w:r>
+        <w:t>option()</w:t>
       </w:r>
     </w:p>
     <w:p>
@@ -1130,17 +1056,12 @@
         </w:numPr>
       </w:pPr>
       <w:proofErr w:type="spellStart"/>
-      <w:proofErr w:type="gramStart"/>
       <w:r>
         <w:t>beginUpdate</w:t>
       </w:r>
       <w:proofErr w:type="spellEnd"/>
       <w:r>
-        <w:t>(</w:t>
-      </w:r>
-      <w:proofErr w:type="gramEnd"/>
-      <w:r>
-        <w:t>)</w:t>
+        <w:t>()</w:t>
       </w:r>
     </w:p>
     <w:p>
@@ -1151,17 +1072,12 @@
         </w:numPr>
       </w:pPr>
       <w:proofErr w:type="spellStart"/>
-      <w:proofErr w:type="gramStart"/>
       <w:r>
         <w:t>endUpdate</w:t>
       </w:r>
       <w:proofErr w:type="spellEnd"/>
       <w:r>
-        <w:t>(</w:t>
-      </w:r>
-      <w:proofErr w:type="gramEnd"/>
-      <w:r>
-        <w:t>)</w:t>
+        <w:t>()</w:t>
       </w:r>
     </w:p>
     <w:p>
@@ -1171,13 +1087,8 @@
           <w:numId w:val="5"/>
         </w:numPr>
       </w:pPr>
-      <w:proofErr w:type="gramStart"/>
-      <w:r>
-        <w:t>dispose(</w:t>
-      </w:r>
-      <w:proofErr w:type="gramEnd"/>
-      <w:r>
-        <w:t>)</w:t>
+      <w:r>
+        <w:t>dispose()</w:t>
       </w:r>
     </w:p>
     <w:p>
@@ -1187,13 +1098,8 @@
           <w:numId w:val="5"/>
         </w:numPr>
       </w:pPr>
-      <w:proofErr w:type="gramStart"/>
-      <w:r>
-        <w:t>repaint(</w:t>
-      </w:r>
-      <w:proofErr w:type="gramEnd"/>
-      <w:r>
-        <w:t>)</w:t>
+      <w:r>
+        <w:t>repaint()</w:t>
       </w:r>
     </w:p>
     <w:p>
@@ -1203,13 +1109,8 @@
           <w:numId w:val="5"/>
         </w:numPr>
       </w:pPr>
-      <w:proofErr w:type="gramStart"/>
-      <w:r>
-        <w:t>reset(</w:t>
-      </w:r>
-      <w:proofErr w:type="gramEnd"/>
-      <w:r>
-        <w:t>)</w:t>
+      <w:r>
+        <w:t>reset()</w:t>
       </w:r>
     </w:p>
     <w:p>
@@ -1220,17 +1121,12 @@
         </w:numPr>
       </w:pPr>
       <w:proofErr w:type="spellStart"/>
-      <w:proofErr w:type="gramStart"/>
       <w:r>
         <w:t>resetOption</w:t>
       </w:r>
       <w:proofErr w:type="spellEnd"/>
       <w:r>
-        <w:t>(</w:t>
-      </w:r>
-      <w:proofErr w:type="gramEnd"/>
-      <w:r>
-        <w:t>)</w:t>
+        <w:t>()</w:t>
       </w:r>
     </w:p>
     <w:p>
@@ -1240,13 +1136,8 @@
           <w:numId w:val="5"/>
         </w:numPr>
       </w:pPr>
-      <w:proofErr w:type="gramStart"/>
-      <w:r>
-        <w:t>element(</w:t>
-      </w:r>
-      <w:proofErr w:type="gramEnd"/>
-      <w:r>
-        <w:t>)</w:t>
+      <w:r>
+        <w:t>element()</w:t>
       </w:r>
     </w:p>
     <w:p>
@@ -1256,13 +1147,8 @@
           <w:numId w:val="5"/>
         </w:numPr>
       </w:pPr>
-      <w:proofErr w:type="gramStart"/>
-      <w:r>
-        <w:t>focus(</w:t>
-      </w:r>
-      <w:proofErr w:type="gramEnd"/>
-      <w:r>
-        <w:t>)</w:t>
+      <w:r>
+        <w:t>focus()</w:t>
       </w:r>
     </w:p>
     <w:p>
@@ -1273,17 +1159,12 @@
         </w:numPr>
       </w:pPr>
       <w:proofErr w:type="spellStart"/>
-      <w:proofErr w:type="gramStart"/>
       <w:r>
         <w:t>registerKeyHandler</w:t>
       </w:r>
       <w:proofErr w:type="spellEnd"/>
       <w:r>
-        <w:t>(</w:t>
-      </w:r>
-      <w:proofErr w:type="gramEnd"/>
-      <w:r>
-        <w:t>)</w:t>
+        <w:t>()</w:t>
       </w:r>
     </w:p>
     <w:p>
@@ -1293,13 +1174,8 @@
           <w:numId w:val="5"/>
         </w:numPr>
       </w:pPr>
-      <w:proofErr w:type="gramStart"/>
-      <w:r>
-        <w:t>off(</w:t>
-      </w:r>
-      <w:proofErr w:type="gramEnd"/>
-      <w:r>
-        <w:t>)</w:t>
+      <w:r>
+        <w:t>off()</w:t>
       </w:r>
     </w:p>
     <w:p>
@@ -1309,13 +1185,8 @@
           <w:numId w:val="5"/>
         </w:numPr>
       </w:pPr>
-      <w:proofErr w:type="gramStart"/>
-      <w:r>
-        <w:t>on(</w:t>
-      </w:r>
-      <w:proofErr w:type="gramEnd"/>
-      <w:r>
-        <w:t>)</w:t>
+      <w:r>
+        <w:t>on()</w:t>
       </w:r>
     </w:p>
     <w:p>
@@ -2064,19 +1935,11 @@
           <w:rFonts w:asciiTheme="majorHAnsi" w:hAnsiTheme="majorHAnsi"/>
         </w:rPr>
       </w:pPr>
-      <w:proofErr w:type="gramStart"/>
-      <w:r>
-        <w:rPr>
-          <w:rFonts w:asciiTheme="majorHAnsi" w:hAnsiTheme="majorHAnsi"/>
-        </w:rPr>
-        <w:t>option(</w:t>
-      </w:r>
-      <w:proofErr w:type="gramEnd"/>
-      <w:r>
-        <w:rPr>
-          <w:rFonts w:asciiTheme="majorHAnsi" w:hAnsiTheme="majorHAnsi"/>
-        </w:rPr>
-        <w:t>)</w:t>
+      <w:r>
+        <w:rPr>
+          <w:rFonts w:asciiTheme="majorHAnsi" w:hAnsiTheme="majorHAnsi"/>
+        </w:rPr>
+        <w:t>option()</w:t>
       </w:r>
     </w:p>
     <w:p>
@@ -2089,19 +1952,11 @@
           <w:rFonts w:asciiTheme="majorHAnsi" w:hAnsiTheme="majorHAnsi"/>
         </w:rPr>
       </w:pPr>
-      <w:proofErr w:type="gramStart"/>
-      <w:r>
-        <w:rPr>
-          <w:rFonts w:asciiTheme="majorHAnsi" w:hAnsiTheme="majorHAnsi"/>
-        </w:rPr>
-        <w:t>reset(</w:t>
-      </w:r>
-      <w:proofErr w:type="gramEnd"/>
-      <w:r>
-        <w:rPr>
-          <w:rFonts w:asciiTheme="majorHAnsi" w:hAnsiTheme="majorHAnsi"/>
-        </w:rPr>
-        <w:t>)</w:t>
+      <w:r>
+        <w:rPr>
+          <w:rFonts w:asciiTheme="majorHAnsi" w:hAnsiTheme="majorHAnsi"/>
+        </w:rPr>
+        <w:t>reset()</w:t>
       </w:r>
     </w:p>
     <w:p>
@@ -2115,7 +1970,6 @@
         </w:rPr>
       </w:pPr>
       <w:proofErr w:type="spellStart"/>
-      <w:proofErr w:type="gramStart"/>
       <w:r>
         <w:rPr>
           <w:rFonts w:asciiTheme="majorHAnsi" w:hAnsiTheme="majorHAnsi"/>
@@ -2127,14 +1981,7 @@
         <w:rPr>
           <w:rFonts w:asciiTheme="majorHAnsi" w:hAnsiTheme="majorHAnsi"/>
         </w:rPr>
-        <w:t>(</w:t>
-      </w:r>
-      <w:proofErr w:type="gramEnd"/>
-      <w:r>
-        <w:rPr>
-          <w:rFonts w:asciiTheme="majorHAnsi" w:hAnsiTheme="majorHAnsi"/>
-        </w:rPr>
-        <w:t>)</w:t>
+        <w:t>()</w:t>
       </w:r>
     </w:p>
     <w:p>
@@ -2148,7 +1995,6 @@
         </w:rPr>
       </w:pPr>
       <w:proofErr w:type="spellStart"/>
-      <w:proofErr w:type="gramStart"/>
       <w:r>
         <w:rPr>
           <w:rFonts w:asciiTheme="majorHAnsi" w:hAnsiTheme="majorHAnsi"/>
@@ -2160,14 +2006,7 @@
         <w:rPr>
           <w:rFonts w:asciiTheme="majorHAnsi" w:hAnsiTheme="majorHAnsi"/>
         </w:rPr>
-        <w:t>(</w:t>
-      </w:r>
-      <w:proofErr w:type="gramEnd"/>
-      <w:r>
-        <w:rPr>
-          <w:rFonts w:asciiTheme="majorHAnsi" w:hAnsiTheme="majorHAnsi"/>
-        </w:rPr>
-        <w:t>)</w:t>
+        <w:t>()</w:t>
       </w:r>
     </w:p>
     <w:p>
@@ -2181,7 +2020,6 @@
         </w:rPr>
       </w:pPr>
       <w:proofErr w:type="spellStart"/>
-      <w:proofErr w:type="gramStart"/>
       <w:r>
         <w:rPr>
           <w:rFonts w:asciiTheme="majorHAnsi" w:hAnsiTheme="majorHAnsi"/>
@@ -2193,14 +2031,7 @@
         <w:rPr>
           <w:rFonts w:asciiTheme="majorHAnsi" w:hAnsiTheme="majorHAnsi"/>
         </w:rPr>
-        <w:t>(</w:t>
-      </w:r>
-      <w:proofErr w:type="gramEnd"/>
-      <w:r>
-        <w:rPr>
-          <w:rFonts w:asciiTheme="majorHAnsi" w:hAnsiTheme="majorHAnsi"/>
-        </w:rPr>
-        <w:t>)</w:t>
+        <w:t>()</w:t>
       </w:r>
     </w:p>
     <w:p>
@@ -2213,19 +2044,11 @@
           <w:rFonts w:asciiTheme="majorHAnsi" w:hAnsiTheme="majorHAnsi"/>
         </w:rPr>
       </w:pPr>
-      <w:proofErr w:type="gramStart"/>
-      <w:r>
-        <w:rPr>
-          <w:rFonts w:asciiTheme="majorHAnsi" w:hAnsiTheme="majorHAnsi"/>
-        </w:rPr>
-        <w:t>dispose(</w:t>
-      </w:r>
-      <w:proofErr w:type="gramEnd"/>
-      <w:r>
-        <w:rPr>
-          <w:rFonts w:asciiTheme="majorHAnsi" w:hAnsiTheme="majorHAnsi"/>
-        </w:rPr>
-        <w:t>)</w:t>
+      <w:r>
+        <w:rPr>
+          <w:rFonts w:asciiTheme="majorHAnsi" w:hAnsiTheme="majorHAnsi"/>
+        </w:rPr>
+        <w:t>dispose()</w:t>
       </w:r>
     </w:p>
     <w:p>
@@ -2238,19 +2061,11 @@
           <w:rFonts w:asciiTheme="majorHAnsi" w:hAnsiTheme="majorHAnsi"/>
         </w:rPr>
       </w:pPr>
-      <w:proofErr w:type="gramStart"/>
-      <w:r>
-        <w:rPr>
-          <w:rFonts w:asciiTheme="majorHAnsi" w:hAnsiTheme="majorHAnsi"/>
-        </w:rPr>
-        <w:t>repaint(</w:t>
-      </w:r>
-      <w:proofErr w:type="gramEnd"/>
-      <w:r>
-        <w:rPr>
-          <w:rFonts w:asciiTheme="majorHAnsi" w:hAnsiTheme="majorHAnsi"/>
-        </w:rPr>
-        <w:t>)</w:t>
+      <w:r>
+        <w:rPr>
+          <w:rFonts w:asciiTheme="majorHAnsi" w:hAnsiTheme="majorHAnsi"/>
+        </w:rPr>
+        <w:t>repaint()</w:t>
       </w:r>
     </w:p>
     <w:p>
@@ -2263,19 +2078,11 @@
           <w:rFonts w:asciiTheme="majorHAnsi" w:hAnsiTheme="majorHAnsi"/>
         </w:rPr>
       </w:pPr>
-      <w:proofErr w:type="gramStart"/>
-      <w:r>
-        <w:rPr>
-          <w:rFonts w:asciiTheme="majorHAnsi" w:hAnsiTheme="majorHAnsi"/>
-        </w:rPr>
-        <w:t>element(</w:t>
-      </w:r>
-      <w:proofErr w:type="gramEnd"/>
-      <w:r>
-        <w:rPr>
-          <w:rFonts w:asciiTheme="majorHAnsi" w:hAnsiTheme="majorHAnsi"/>
-        </w:rPr>
-        <w:t>)</w:t>
+      <w:r>
+        <w:rPr>
+          <w:rFonts w:asciiTheme="majorHAnsi" w:hAnsiTheme="majorHAnsi"/>
+        </w:rPr>
+        <w:t>element()</w:t>
       </w:r>
     </w:p>
     <w:p>
@@ -2288,19 +2095,11 @@
           <w:rFonts w:asciiTheme="majorHAnsi" w:hAnsiTheme="majorHAnsi"/>
         </w:rPr>
       </w:pPr>
-      <w:proofErr w:type="gramStart"/>
-      <w:r>
-        <w:rPr>
-          <w:rFonts w:asciiTheme="majorHAnsi" w:hAnsiTheme="majorHAnsi"/>
-        </w:rPr>
-        <w:t>focus(</w:t>
-      </w:r>
-      <w:proofErr w:type="gramEnd"/>
-      <w:r>
-        <w:rPr>
-          <w:rFonts w:asciiTheme="majorHAnsi" w:hAnsiTheme="majorHAnsi"/>
-        </w:rPr>
-        <w:t>)</w:t>
+      <w:r>
+        <w:rPr>
+          <w:rFonts w:asciiTheme="majorHAnsi" w:hAnsiTheme="majorHAnsi"/>
+        </w:rPr>
+        <w:t>focus()</w:t>
       </w:r>
     </w:p>
     <w:p>
@@ -2314,7 +2113,6 @@
         </w:rPr>
       </w:pPr>
       <w:proofErr w:type="spellStart"/>
-      <w:proofErr w:type="gramStart"/>
       <w:r>
         <w:rPr>
           <w:rFonts w:asciiTheme="majorHAnsi" w:hAnsiTheme="majorHAnsi"/>
@@ -2326,14 +2124,7 @@
         <w:rPr>
           <w:rFonts w:asciiTheme="majorHAnsi" w:hAnsiTheme="majorHAnsi"/>
         </w:rPr>
-        <w:t>(</w:t>
-      </w:r>
-      <w:proofErr w:type="gramEnd"/>
-      <w:r>
-        <w:rPr>
-          <w:rFonts w:asciiTheme="majorHAnsi" w:hAnsiTheme="majorHAnsi"/>
-        </w:rPr>
-        <w:t>)</w:t>
+        <w:t>()</w:t>
       </w:r>
     </w:p>
     <w:p>
@@ -2346,19 +2137,11 @@
           <w:rFonts w:asciiTheme="majorHAnsi" w:hAnsiTheme="majorHAnsi"/>
         </w:rPr>
       </w:pPr>
-      <w:proofErr w:type="gramStart"/>
-      <w:r>
-        <w:rPr>
-          <w:rFonts w:asciiTheme="majorHAnsi" w:hAnsiTheme="majorHAnsi"/>
-        </w:rPr>
-        <w:t>clear(</w:t>
-      </w:r>
-      <w:proofErr w:type="gramEnd"/>
-      <w:r>
-        <w:rPr>
-          <w:rFonts w:asciiTheme="majorHAnsi" w:hAnsiTheme="majorHAnsi"/>
-        </w:rPr>
-        <w:t>)</w:t>
+      <w:r>
+        <w:rPr>
+          <w:rFonts w:asciiTheme="majorHAnsi" w:hAnsiTheme="majorHAnsi"/>
+        </w:rPr>
+        <w:t>clear()</w:t>
       </w:r>
     </w:p>
     <w:p>
@@ -2371,19 +2154,11 @@
           <w:rFonts w:asciiTheme="majorHAnsi" w:hAnsiTheme="majorHAnsi"/>
         </w:rPr>
       </w:pPr>
-      <w:proofErr w:type="gramStart"/>
-      <w:r>
-        <w:rPr>
-          <w:rFonts w:asciiTheme="majorHAnsi" w:hAnsiTheme="majorHAnsi"/>
-        </w:rPr>
-        <w:t>show(</w:t>
-      </w:r>
-      <w:proofErr w:type="gramEnd"/>
-      <w:r>
-        <w:rPr>
-          <w:rFonts w:asciiTheme="majorHAnsi" w:hAnsiTheme="majorHAnsi"/>
-        </w:rPr>
-        <w:t>)</w:t>
+      <w:r>
+        <w:rPr>
+          <w:rFonts w:asciiTheme="majorHAnsi" w:hAnsiTheme="majorHAnsi"/>
+        </w:rPr>
+        <w:t>show()</w:t>
       </w:r>
     </w:p>
     <w:p>
@@ -2396,20 +2171,12 @@
           <w:rFonts w:asciiTheme="majorHAnsi" w:hAnsiTheme="majorHAnsi"/>
         </w:rPr>
       </w:pPr>
-      <w:proofErr w:type="gramStart"/>
       <w:r>
         <w:rPr>
           <w:rFonts w:asciiTheme="majorHAnsi" w:hAnsiTheme="majorHAnsi"/>
         </w:rPr>
         <w:lastRenderedPageBreak/>
-        <w:t>hide(</w:t>
-      </w:r>
-      <w:proofErr w:type="gramEnd"/>
-      <w:r>
-        <w:rPr>
-          <w:rFonts w:asciiTheme="majorHAnsi" w:hAnsiTheme="majorHAnsi"/>
-        </w:rPr>
-        <w:t>)</w:t>
+        <w:t>hide()</w:t>
       </w:r>
     </w:p>
     <w:p>
@@ -3201,19 +2968,11 @@
           <w:rFonts w:asciiTheme="majorHAnsi" w:hAnsiTheme="majorHAnsi"/>
         </w:rPr>
       </w:pPr>
-      <w:proofErr w:type="gramStart"/>
-      <w:r>
-        <w:rPr>
-          <w:rFonts w:asciiTheme="majorHAnsi" w:hAnsiTheme="majorHAnsi"/>
-        </w:rPr>
-        <w:t>option(</w:t>
-      </w:r>
-      <w:proofErr w:type="gramEnd"/>
-      <w:r>
-        <w:rPr>
-          <w:rFonts w:asciiTheme="majorHAnsi" w:hAnsiTheme="majorHAnsi"/>
-        </w:rPr>
-        <w:t>)</w:t>
+      <w:r>
+        <w:rPr>
+          <w:rFonts w:asciiTheme="majorHAnsi" w:hAnsiTheme="majorHAnsi"/>
+        </w:rPr>
+        <w:t>option()</w:t>
       </w:r>
     </w:p>
     <w:p>
@@ -3226,19 +2985,11 @@
           <w:rFonts w:asciiTheme="majorHAnsi" w:hAnsiTheme="majorHAnsi"/>
         </w:rPr>
       </w:pPr>
-      <w:proofErr w:type="gramStart"/>
-      <w:r>
-        <w:rPr>
-          <w:rFonts w:asciiTheme="majorHAnsi" w:hAnsiTheme="majorHAnsi"/>
-        </w:rPr>
-        <w:t>reset(</w:t>
-      </w:r>
-      <w:proofErr w:type="gramEnd"/>
-      <w:r>
-        <w:rPr>
-          <w:rFonts w:asciiTheme="majorHAnsi" w:hAnsiTheme="majorHAnsi"/>
-        </w:rPr>
-        <w:t>)</w:t>
+      <w:r>
+        <w:rPr>
+          <w:rFonts w:asciiTheme="majorHAnsi" w:hAnsiTheme="majorHAnsi"/>
+        </w:rPr>
+        <w:t>reset()</w:t>
       </w:r>
     </w:p>
     <w:p>
@@ -3252,7 +3003,6 @@
         </w:rPr>
       </w:pPr>
       <w:proofErr w:type="spellStart"/>
-      <w:proofErr w:type="gramStart"/>
       <w:r>
         <w:rPr>
           <w:rFonts w:asciiTheme="majorHAnsi" w:hAnsiTheme="majorHAnsi"/>
@@ -3264,14 +3014,7 @@
         <w:rPr>
           <w:rFonts w:asciiTheme="majorHAnsi" w:hAnsiTheme="majorHAnsi"/>
         </w:rPr>
-        <w:t>(</w:t>
-      </w:r>
-      <w:proofErr w:type="gramEnd"/>
-      <w:r>
-        <w:rPr>
-          <w:rFonts w:asciiTheme="majorHAnsi" w:hAnsiTheme="majorHAnsi"/>
-        </w:rPr>
-        <w:t>)</w:t>
+        <w:t>()</w:t>
       </w:r>
     </w:p>
     <w:p>
@@ -3285,7 +3028,6 @@
         </w:rPr>
       </w:pPr>
       <w:proofErr w:type="spellStart"/>
-      <w:proofErr w:type="gramStart"/>
       <w:r>
         <w:rPr>
           <w:rFonts w:asciiTheme="majorHAnsi" w:hAnsiTheme="majorHAnsi"/>
@@ -3297,14 +3039,7 @@
         <w:rPr>
           <w:rFonts w:asciiTheme="majorHAnsi" w:hAnsiTheme="majorHAnsi"/>
         </w:rPr>
-        <w:t>(</w:t>
-      </w:r>
-      <w:proofErr w:type="gramEnd"/>
-      <w:r>
-        <w:rPr>
-          <w:rFonts w:asciiTheme="majorHAnsi" w:hAnsiTheme="majorHAnsi"/>
-        </w:rPr>
-        <w:t>)</w:t>
+        <w:t>()</w:t>
       </w:r>
     </w:p>
     <w:p>
@@ -3318,7 +3053,6 @@
         </w:rPr>
       </w:pPr>
       <w:proofErr w:type="spellStart"/>
-      <w:proofErr w:type="gramStart"/>
       <w:r>
         <w:rPr>
           <w:rFonts w:asciiTheme="majorHAnsi" w:hAnsiTheme="majorHAnsi"/>
@@ -3330,14 +3064,7 @@
         <w:rPr>
           <w:rFonts w:asciiTheme="majorHAnsi" w:hAnsiTheme="majorHAnsi"/>
         </w:rPr>
-        <w:t>(</w:t>
-      </w:r>
-      <w:proofErr w:type="gramEnd"/>
-      <w:r>
-        <w:rPr>
-          <w:rFonts w:asciiTheme="majorHAnsi" w:hAnsiTheme="majorHAnsi"/>
-        </w:rPr>
-        <w:t>)</w:t>
+        <w:t>()</w:t>
       </w:r>
     </w:p>
     <w:p>
@@ -3350,19 +3077,11 @@
           <w:rFonts w:asciiTheme="majorHAnsi" w:hAnsiTheme="majorHAnsi"/>
         </w:rPr>
       </w:pPr>
-      <w:proofErr w:type="gramStart"/>
-      <w:r>
-        <w:rPr>
-          <w:rFonts w:asciiTheme="majorHAnsi" w:hAnsiTheme="majorHAnsi"/>
-        </w:rPr>
-        <w:t>dispose(</w:t>
-      </w:r>
-      <w:proofErr w:type="gramEnd"/>
-      <w:r>
-        <w:rPr>
-          <w:rFonts w:asciiTheme="majorHAnsi" w:hAnsiTheme="majorHAnsi"/>
-        </w:rPr>
-        <w:t>)</w:t>
+      <w:r>
+        <w:rPr>
+          <w:rFonts w:asciiTheme="majorHAnsi" w:hAnsiTheme="majorHAnsi"/>
+        </w:rPr>
+        <w:t>dispose()</w:t>
       </w:r>
     </w:p>
     <w:p>
@@ -3375,19 +3094,11 @@
           <w:rFonts w:asciiTheme="majorHAnsi" w:hAnsiTheme="majorHAnsi"/>
         </w:rPr>
       </w:pPr>
-      <w:proofErr w:type="gramStart"/>
-      <w:r>
-        <w:rPr>
-          <w:rFonts w:asciiTheme="majorHAnsi" w:hAnsiTheme="majorHAnsi"/>
-        </w:rPr>
-        <w:t>repaint(</w:t>
-      </w:r>
-      <w:proofErr w:type="gramEnd"/>
-      <w:r>
-        <w:rPr>
-          <w:rFonts w:asciiTheme="majorHAnsi" w:hAnsiTheme="majorHAnsi"/>
-        </w:rPr>
-        <w:t>)</w:t>
+      <w:r>
+        <w:rPr>
+          <w:rFonts w:asciiTheme="majorHAnsi" w:hAnsiTheme="majorHAnsi"/>
+        </w:rPr>
+        <w:t>repaint()</w:t>
       </w:r>
     </w:p>
     <w:p>
@@ -3400,19 +3111,11 @@
           <w:rFonts w:asciiTheme="majorHAnsi" w:hAnsiTheme="majorHAnsi"/>
         </w:rPr>
       </w:pPr>
-      <w:proofErr w:type="gramStart"/>
-      <w:r>
-        <w:rPr>
-          <w:rFonts w:asciiTheme="majorHAnsi" w:hAnsiTheme="majorHAnsi"/>
-        </w:rPr>
-        <w:t>element(</w:t>
-      </w:r>
-      <w:proofErr w:type="gramEnd"/>
-      <w:r>
-        <w:rPr>
-          <w:rFonts w:asciiTheme="majorHAnsi" w:hAnsiTheme="majorHAnsi"/>
-        </w:rPr>
-        <w:t>)</w:t>
+      <w:r>
+        <w:rPr>
+          <w:rFonts w:asciiTheme="majorHAnsi" w:hAnsiTheme="majorHAnsi"/>
+        </w:rPr>
+        <w:t>element()</w:t>
       </w:r>
     </w:p>
     <w:p>
@@ -3425,19 +3128,11 @@
           <w:rFonts w:asciiTheme="majorHAnsi" w:hAnsiTheme="majorHAnsi"/>
         </w:rPr>
       </w:pPr>
-      <w:proofErr w:type="gramStart"/>
-      <w:r>
-        <w:rPr>
-          <w:rFonts w:asciiTheme="majorHAnsi" w:hAnsiTheme="majorHAnsi"/>
-        </w:rPr>
-        <w:t>focus(</w:t>
-      </w:r>
-      <w:proofErr w:type="gramEnd"/>
-      <w:r>
-        <w:rPr>
-          <w:rFonts w:asciiTheme="majorHAnsi" w:hAnsiTheme="majorHAnsi"/>
-        </w:rPr>
-        <w:t>)</w:t>
+      <w:r>
+        <w:rPr>
+          <w:rFonts w:asciiTheme="majorHAnsi" w:hAnsiTheme="majorHAnsi"/>
+        </w:rPr>
+        <w:t>focus()</w:t>
       </w:r>
     </w:p>
     <w:p>
@@ -3451,7 +3146,6 @@
         </w:rPr>
       </w:pPr>
       <w:proofErr w:type="spellStart"/>
-      <w:proofErr w:type="gramStart"/>
       <w:r>
         <w:rPr>
           <w:rFonts w:asciiTheme="majorHAnsi" w:hAnsiTheme="majorHAnsi"/>
@@ -3463,14 +3157,7 @@
         <w:rPr>
           <w:rFonts w:asciiTheme="majorHAnsi" w:hAnsiTheme="majorHAnsi"/>
         </w:rPr>
-        <w:t>(</w:t>
-      </w:r>
-      <w:proofErr w:type="gramEnd"/>
-      <w:r>
-        <w:rPr>
-          <w:rFonts w:asciiTheme="majorHAnsi" w:hAnsiTheme="majorHAnsi"/>
-        </w:rPr>
-        <w:t>)</w:t>
+        <w:t>()</w:t>
       </w:r>
     </w:p>
     <w:p>
@@ -3483,20 +3170,12 @@
           <w:rFonts w:asciiTheme="majorHAnsi" w:hAnsiTheme="majorHAnsi"/>
         </w:rPr>
       </w:pPr>
-      <w:proofErr w:type="gramStart"/>
       <w:r>
         <w:rPr>
           <w:rFonts w:asciiTheme="majorHAnsi" w:hAnsiTheme="majorHAnsi"/>
         </w:rPr>
         <w:lastRenderedPageBreak/>
-        <w:t>clear(</w:t>
-      </w:r>
-      <w:proofErr w:type="gramEnd"/>
-      <w:r>
-        <w:rPr>
-          <w:rFonts w:asciiTheme="majorHAnsi" w:hAnsiTheme="majorHAnsi"/>
-        </w:rPr>
-        <w:t>)</w:t>
+        <w:t>clear()</w:t>
       </w:r>
     </w:p>
     <w:p>
@@ -3509,19 +3188,11 @@
           <w:rFonts w:asciiTheme="majorHAnsi" w:hAnsiTheme="majorHAnsi"/>
         </w:rPr>
       </w:pPr>
-      <w:proofErr w:type="gramStart"/>
-      <w:r>
-        <w:rPr>
-          <w:rFonts w:asciiTheme="majorHAnsi" w:hAnsiTheme="majorHAnsi"/>
-        </w:rPr>
-        <w:t>show(</w:t>
-      </w:r>
-      <w:proofErr w:type="gramEnd"/>
-      <w:r>
-        <w:rPr>
-          <w:rFonts w:asciiTheme="majorHAnsi" w:hAnsiTheme="majorHAnsi"/>
-        </w:rPr>
-        <w:t>)</w:t>
+      <w:r>
+        <w:rPr>
+          <w:rFonts w:asciiTheme="majorHAnsi" w:hAnsiTheme="majorHAnsi"/>
+        </w:rPr>
+        <w:t>show()</w:t>
       </w:r>
     </w:p>
     <w:p>
@@ -3534,19 +3205,11 @@
           <w:rFonts w:asciiTheme="majorHAnsi" w:hAnsiTheme="majorHAnsi"/>
         </w:rPr>
       </w:pPr>
-      <w:proofErr w:type="gramStart"/>
-      <w:r>
-        <w:rPr>
-          <w:rFonts w:asciiTheme="majorHAnsi" w:hAnsiTheme="majorHAnsi"/>
-        </w:rPr>
-        <w:t>hide(</w:t>
-      </w:r>
-      <w:proofErr w:type="gramEnd"/>
-      <w:r>
-        <w:rPr>
-          <w:rFonts w:asciiTheme="majorHAnsi" w:hAnsiTheme="majorHAnsi"/>
-        </w:rPr>
-        <w:t>)</w:t>
+      <w:r>
+        <w:rPr>
+          <w:rFonts w:asciiTheme="majorHAnsi" w:hAnsiTheme="majorHAnsi"/>
+        </w:rPr>
+        <w:t>hide()</w:t>
       </w:r>
     </w:p>
     <w:p>
@@ -3559,19 +3222,11 @@
           <w:rFonts w:asciiTheme="majorHAnsi" w:hAnsiTheme="majorHAnsi"/>
         </w:rPr>
       </w:pPr>
-      <w:proofErr w:type="gramStart"/>
-      <w:r>
-        <w:rPr>
-          <w:rFonts w:asciiTheme="majorHAnsi" w:hAnsiTheme="majorHAnsi"/>
-        </w:rPr>
-        <w:t>open(</w:t>
-      </w:r>
-      <w:proofErr w:type="gramEnd"/>
-      <w:r>
-        <w:rPr>
-          <w:rFonts w:asciiTheme="majorHAnsi" w:hAnsiTheme="majorHAnsi"/>
-        </w:rPr>
-        <w:t>)</w:t>
+      <w:r>
+        <w:rPr>
+          <w:rFonts w:asciiTheme="majorHAnsi" w:hAnsiTheme="majorHAnsi"/>
+        </w:rPr>
+        <w:t>open()</w:t>
       </w:r>
     </w:p>
     <w:p>
@@ -3584,19 +3239,11 @@
           <w:rFonts w:asciiTheme="majorHAnsi" w:hAnsiTheme="majorHAnsi"/>
         </w:rPr>
       </w:pPr>
-      <w:proofErr w:type="gramStart"/>
-      <w:r>
-        <w:rPr>
-          <w:rFonts w:asciiTheme="majorHAnsi" w:hAnsiTheme="majorHAnsi"/>
-        </w:rPr>
-        <w:t>close(</w:t>
-      </w:r>
-      <w:proofErr w:type="gramEnd"/>
-      <w:r>
-        <w:rPr>
-          <w:rFonts w:asciiTheme="majorHAnsi" w:hAnsiTheme="majorHAnsi"/>
-        </w:rPr>
-        <w:t>)</w:t>
+      <w:r>
+        <w:rPr>
+          <w:rFonts w:asciiTheme="majorHAnsi" w:hAnsiTheme="majorHAnsi"/>
+        </w:rPr>
+        <w:t>close()</w:t>
       </w:r>
     </w:p>
     <w:p>
@@ -4084,13 +3731,8 @@
           <w:numId w:val="14"/>
         </w:numPr>
       </w:pPr>
-      <w:proofErr w:type="gramStart"/>
-      <w:r>
-        <w:t>option(</w:t>
-      </w:r>
-      <w:proofErr w:type="gramEnd"/>
-      <w:r>
-        <w:t>)</w:t>
+      <w:r>
+        <w:t>option()</w:t>
       </w:r>
     </w:p>
     <w:p>
@@ -4100,13 +3742,8 @@
           <w:numId w:val="14"/>
         </w:numPr>
       </w:pPr>
-      <w:proofErr w:type="gramStart"/>
-      <w:r>
-        <w:t>reset(</w:t>
-      </w:r>
-      <w:proofErr w:type="gramEnd"/>
-      <w:r>
-        <w:t>)</w:t>
+      <w:r>
+        <w:t>reset()</w:t>
       </w:r>
     </w:p>
     <w:p>
@@ -4117,17 +3754,12 @@
         </w:numPr>
       </w:pPr>
       <w:proofErr w:type="spellStart"/>
-      <w:proofErr w:type="gramStart"/>
       <w:r>
         <w:t>resetOption</w:t>
       </w:r>
       <w:proofErr w:type="spellEnd"/>
       <w:r>
-        <w:t>(</w:t>
-      </w:r>
-      <w:proofErr w:type="gramEnd"/>
-      <w:r>
-        <w:t>)</w:t>
+        <w:t>()</w:t>
       </w:r>
     </w:p>
     <w:p>
@@ -4138,17 +3770,12 @@
         </w:numPr>
       </w:pPr>
       <w:proofErr w:type="spellStart"/>
-      <w:proofErr w:type="gramStart"/>
       <w:r>
         <w:t>beginUpdate</w:t>
       </w:r>
       <w:proofErr w:type="spellEnd"/>
       <w:r>
-        <w:t>(</w:t>
-      </w:r>
-      <w:proofErr w:type="gramEnd"/>
-      <w:r>
-        <w:t>)</w:t>
+        <w:t>()</w:t>
       </w:r>
     </w:p>
     <w:p>
@@ -4159,17 +3786,12 @@
         </w:numPr>
       </w:pPr>
       <w:proofErr w:type="spellStart"/>
-      <w:proofErr w:type="gramStart"/>
       <w:r>
         <w:t>endUpdate</w:t>
       </w:r>
       <w:proofErr w:type="spellEnd"/>
       <w:r>
-        <w:t>(</w:t>
-      </w:r>
-      <w:proofErr w:type="gramEnd"/>
-      <w:r>
-        <w:t>)</w:t>
+        <w:t>()</w:t>
       </w:r>
     </w:p>
     <w:p>
@@ -4179,13 +3801,8 @@
           <w:numId w:val="14"/>
         </w:numPr>
       </w:pPr>
-      <w:proofErr w:type="gramStart"/>
-      <w:r>
-        <w:t>dispose(</w:t>
-      </w:r>
-      <w:proofErr w:type="gramEnd"/>
-      <w:r>
-        <w:t>)</w:t>
+      <w:r>
+        <w:t>dispose()</w:t>
       </w:r>
     </w:p>
     <w:p>
@@ -4195,13 +3812,8 @@
           <w:numId w:val="14"/>
         </w:numPr>
       </w:pPr>
-      <w:proofErr w:type="gramStart"/>
-      <w:r>
-        <w:t>repaint(</w:t>
-      </w:r>
-      <w:proofErr w:type="gramEnd"/>
-      <w:r>
-        <w:t>)</w:t>
+      <w:r>
+        <w:t>repaint()</w:t>
       </w:r>
     </w:p>
     <w:p>
@@ -4211,13 +3823,8 @@
           <w:numId w:val="14"/>
         </w:numPr>
       </w:pPr>
-      <w:proofErr w:type="gramStart"/>
-      <w:r>
-        <w:t>element(</w:t>
-      </w:r>
-      <w:proofErr w:type="gramEnd"/>
-      <w:r>
-        <w:t>)</w:t>
+      <w:r>
+        <w:t>element()</w:t>
       </w:r>
     </w:p>
     <w:p>
@@ -4227,13 +3834,8 @@
           <w:numId w:val="14"/>
         </w:numPr>
       </w:pPr>
-      <w:proofErr w:type="gramStart"/>
-      <w:r>
-        <w:t>focus(</w:t>
-      </w:r>
-      <w:proofErr w:type="gramEnd"/>
-      <w:r>
-        <w:t>)</w:t>
+      <w:r>
+        <w:t>focus()</w:t>
       </w:r>
     </w:p>
     <w:p>
@@ -4243,13 +3845,8 @@
           <w:numId w:val="14"/>
         </w:numPr>
       </w:pPr>
-      <w:proofErr w:type="gramStart"/>
-      <w:r>
-        <w:t>clear(</w:t>
-      </w:r>
-      <w:proofErr w:type="gramEnd"/>
-      <w:r>
-        <w:t>)</w:t>
+      <w:r>
+        <w:t>clear()</w:t>
       </w:r>
     </w:p>
     <w:p>
@@ -4259,14 +3856,9 @@
           <w:numId w:val="14"/>
         </w:numPr>
       </w:pPr>
-      <w:proofErr w:type="gramStart"/>
       <w:r>
         <w:lastRenderedPageBreak/>
-        <w:t>show(</w:t>
-      </w:r>
-      <w:proofErr w:type="gramEnd"/>
-      <w:r>
-        <w:t>)</w:t>
+        <w:t>show()</w:t>
       </w:r>
     </w:p>
     <w:p>
@@ -4276,13 +3868,8 @@
           <w:numId w:val="14"/>
         </w:numPr>
       </w:pPr>
-      <w:proofErr w:type="gramStart"/>
-      <w:r>
-        <w:t>hide(</w:t>
-      </w:r>
-      <w:proofErr w:type="gramEnd"/>
-      <w:r>
-        <w:t>)</w:t>
+      <w:r>
+        <w:t>hide()</w:t>
       </w:r>
     </w:p>
     <w:p>
@@ -5205,19 +4792,11 @@
           <w:rFonts w:asciiTheme="majorHAnsi" w:hAnsiTheme="majorHAnsi"/>
         </w:rPr>
       </w:pPr>
-      <w:proofErr w:type="gramStart"/>
-      <w:r>
-        <w:rPr>
-          <w:rFonts w:asciiTheme="majorHAnsi" w:hAnsiTheme="majorHAnsi"/>
-        </w:rPr>
-        <w:t>option(</w:t>
-      </w:r>
-      <w:proofErr w:type="gramEnd"/>
-      <w:r>
-        <w:rPr>
-          <w:rFonts w:asciiTheme="majorHAnsi" w:hAnsiTheme="majorHAnsi"/>
-        </w:rPr>
-        <w:t>)</w:t>
+      <w:r>
+        <w:rPr>
+          <w:rFonts w:asciiTheme="majorHAnsi" w:hAnsiTheme="majorHAnsi"/>
+        </w:rPr>
+        <w:t>option()</w:t>
       </w:r>
     </w:p>
     <w:p>
@@ -5230,19 +4809,11 @@
           <w:rFonts w:asciiTheme="majorHAnsi" w:hAnsiTheme="majorHAnsi"/>
         </w:rPr>
       </w:pPr>
-      <w:proofErr w:type="gramStart"/>
-      <w:r>
-        <w:rPr>
-          <w:rFonts w:asciiTheme="majorHAnsi" w:hAnsiTheme="majorHAnsi"/>
-        </w:rPr>
-        <w:t>reset(</w:t>
-      </w:r>
-      <w:proofErr w:type="gramEnd"/>
-      <w:r>
-        <w:rPr>
-          <w:rFonts w:asciiTheme="majorHAnsi" w:hAnsiTheme="majorHAnsi"/>
-        </w:rPr>
-        <w:t>)</w:t>
+      <w:r>
+        <w:rPr>
+          <w:rFonts w:asciiTheme="majorHAnsi" w:hAnsiTheme="majorHAnsi"/>
+        </w:rPr>
+        <w:t>reset()</w:t>
       </w:r>
     </w:p>
     <w:p>
@@ -5256,7 +4827,6 @@
         </w:rPr>
       </w:pPr>
       <w:proofErr w:type="spellStart"/>
-      <w:proofErr w:type="gramStart"/>
       <w:r>
         <w:rPr>
           <w:rFonts w:asciiTheme="majorHAnsi" w:hAnsiTheme="majorHAnsi"/>
@@ -5269,14 +4839,7 @@
         <w:rPr>
           <w:rFonts w:asciiTheme="majorHAnsi" w:hAnsiTheme="majorHAnsi"/>
         </w:rPr>
-        <w:t>(</w:t>
-      </w:r>
-      <w:proofErr w:type="gramEnd"/>
-      <w:r>
-        <w:rPr>
-          <w:rFonts w:asciiTheme="majorHAnsi" w:hAnsiTheme="majorHAnsi"/>
-        </w:rPr>
-        <w:t>)</w:t>
+        <w:t>()</w:t>
       </w:r>
     </w:p>
     <w:p>
@@ -5290,7 +4853,6 @@
         </w:rPr>
       </w:pPr>
       <w:proofErr w:type="spellStart"/>
-      <w:proofErr w:type="gramStart"/>
       <w:r>
         <w:rPr>
           <w:rFonts w:asciiTheme="majorHAnsi" w:hAnsiTheme="majorHAnsi"/>
@@ -5302,14 +4864,7 @@
         <w:rPr>
           <w:rFonts w:asciiTheme="majorHAnsi" w:hAnsiTheme="majorHAnsi"/>
         </w:rPr>
-        <w:t>(</w:t>
-      </w:r>
-      <w:proofErr w:type="gramEnd"/>
-      <w:r>
-        <w:rPr>
-          <w:rFonts w:asciiTheme="majorHAnsi" w:hAnsiTheme="majorHAnsi"/>
-        </w:rPr>
-        <w:t>)</w:t>
+        <w:t>()</w:t>
       </w:r>
     </w:p>
     <w:p>
@@ -5323,7 +4878,6 @@
         </w:rPr>
       </w:pPr>
       <w:proofErr w:type="spellStart"/>
-      <w:proofErr w:type="gramStart"/>
       <w:r>
         <w:rPr>
           <w:rFonts w:asciiTheme="majorHAnsi" w:hAnsiTheme="majorHAnsi"/>
@@ -5335,14 +4889,7 @@
         <w:rPr>
           <w:rFonts w:asciiTheme="majorHAnsi" w:hAnsiTheme="majorHAnsi"/>
         </w:rPr>
-        <w:t>(</w:t>
-      </w:r>
-      <w:proofErr w:type="gramEnd"/>
-      <w:r>
-        <w:rPr>
-          <w:rFonts w:asciiTheme="majorHAnsi" w:hAnsiTheme="majorHAnsi"/>
-        </w:rPr>
-        <w:t>)</w:t>
+        <w:t>()</w:t>
       </w:r>
     </w:p>
     <w:p>
@@ -5355,19 +4902,11 @@
           <w:rFonts w:asciiTheme="majorHAnsi" w:hAnsiTheme="majorHAnsi"/>
         </w:rPr>
       </w:pPr>
-      <w:proofErr w:type="gramStart"/>
-      <w:r>
-        <w:rPr>
-          <w:rFonts w:asciiTheme="majorHAnsi" w:hAnsiTheme="majorHAnsi"/>
-        </w:rPr>
-        <w:t>dispose(</w:t>
-      </w:r>
-      <w:proofErr w:type="gramEnd"/>
-      <w:r>
-        <w:rPr>
-          <w:rFonts w:asciiTheme="majorHAnsi" w:hAnsiTheme="majorHAnsi"/>
-        </w:rPr>
-        <w:t>)</w:t>
+      <w:r>
+        <w:rPr>
+          <w:rFonts w:asciiTheme="majorHAnsi" w:hAnsiTheme="majorHAnsi"/>
+        </w:rPr>
+        <w:t>dispose()</w:t>
       </w:r>
     </w:p>
     <w:p>
@@ -5380,19 +4919,11 @@
           <w:rFonts w:asciiTheme="majorHAnsi" w:hAnsiTheme="majorHAnsi"/>
         </w:rPr>
       </w:pPr>
-      <w:proofErr w:type="gramStart"/>
-      <w:r>
-        <w:rPr>
-          <w:rFonts w:asciiTheme="majorHAnsi" w:hAnsiTheme="majorHAnsi"/>
-        </w:rPr>
-        <w:t>repaint(</w:t>
-      </w:r>
-      <w:proofErr w:type="gramEnd"/>
-      <w:r>
-        <w:rPr>
-          <w:rFonts w:asciiTheme="majorHAnsi" w:hAnsiTheme="majorHAnsi"/>
-        </w:rPr>
-        <w:t>)</w:t>
+      <w:r>
+        <w:rPr>
+          <w:rFonts w:asciiTheme="majorHAnsi" w:hAnsiTheme="majorHAnsi"/>
+        </w:rPr>
+        <w:t>repaint()</w:t>
       </w:r>
     </w:p>
     <w:p>
@@ -5405,19 +4936,11 @@
           <w:rFonts w:asciiTheme="majorHAnsi" w:hAnsiTheme="majorHAnsi"/>
         </w:rPr>
       </w:pPr>
-      <w:proofErr w:type="gramStart"/>
-      <w:r>
-        <w:rPr>
-          <w:rFonts w:asciiTheme="majorHAnsi" w:hAnsiTheme="majorHAnsi"/>
-        </w:rPr>
-        <w:t>element(</w:t>
-      </w:r>
-      <w:proofErr w:type="gramEnd"/>
-      <w:r>
-        <w:rPr>
-          <w:rFonts w:asciiTheme="majorHAnsi" w:hAnsiTheme="majorHAnsi"/>
-        </w:rPr>
-        <w:t>)</w:t>
+      <w:r>
+        <w:rPr>
+          <w:rFonts w:asciiTheme="majorHAnsi" w:hAnsiTheme="majorHAnsi"/>
+        </w:rPr>
+        <w:t>element()</w:t>
       </w:r>
     </w:p>
     <w:p>
@@ -5430,19 +4953,11 @@
           <w:rFonts w:asciiTheme="majorHAnsi" w:hAnsiTheme="majorHAnsi"/>
         </w:rPr>
       </w:pPr>
-      <w:proofErr w:type="gramStart"/>
-      <w:r>
-        <w:rPr>
-          <w:rFonts w:asciiTheme="majorHAnsi" w:hAnsiTheme="majorHAnsi"/>
-        </w:rPr>
-        <w:t>focus(</w:t>
-      </w:r>
-      <w:proofErr w:type="gramEnd"/>
-      <w:r>
-        <w:rPr>
-          <w:rFonts w:asciiTheme="majorHAnsi" w:hAnsiTheme="majorHAnsi"/>
-        </w:rPr>
-        <w:t>)</w:t>
+      <w:r>
+        <w:rPr>
+          <w:rFonts w:asciiTheme="majorHAnsi" w:hAnsiTheme="majorHAnsi"/>
+        </w:rPr>
+        <w:t>focus()</w:t>
       </w:r>
     </w:p>
     <w:p>
@@ -5455,19 +4970,11 @@
           <w:rFonts w:asciiTheme="majorHAnsi" w:hAnsiTheme="majorHAnsi"/>
         </w:rPr>
       </w:pPr>
-      <w:proofErr w:type="gramStart"/>
-      <w:r>
-        <w:rPr>
-          <w:rFonts w:asciiTheme="majorHAnsi" w:hAnsiTheme="majorHAnsi"/>
-        </w:rPr>
-        <w:t>clear(</w:t>
-      </w:r>
-      <w:proofErr w:type="gramEnd"/>
-      <w:r>
-        <w:rPr>
-          <w:rFonts w:asciiTheme="majorHAnsi" w:hAnsiTheme="majorHAnsi"/>
-        </w:rPr>
-        <w:t>)</w:t>
+      <w:r>
+        <w:rPr>
+          <w:rFonts w:asciiTheme="majorHAnsi" w:hAnsiTheme="majorHAnsi"/>
+        </w:rPr>
+        <w:t>clear()</w:t>
       </w:r>
     </w:p>
     <w:p>
@@ -5480,19 +4987,11 @@
           <w:rFonts w:asciiTheme="majorHAnsi" w:hAnsiTheme="majorHAnsi"/>
         </w:rPr>
       </w:pPr>
-      <w:proofErr w:type="gramStart"/>
-      <w:r>
-        <w:rPr>
-          <w:rFonts w:asciiTheme="majorHAnsi" w:hAnsiTheme="majorHAnsi"/>
-        </w:rPr>
-        <w:t>show(</w:t>
-      </w:r>
-      <w:proofErr w:type="gramEnd"/>
-      <w:r>
-        <w:rPr>
-          <w:rFonts w:asciiTheme="majorHAnsi" w:hAnsiTheme="majorHAnsi"/>
-        </w:rPr>
-        <w:t>)</w:t>
+      <w:r>
+        <w:rPr>
+          <w:rFonts w:asciiTheme="majorHAnsi" w:hAnsiTheme="majorHAnsi"/>
+        </w:rPr>
+        <w:t>show()</w:t>
       </w:r>
     </w:p>
     <w:p>
@@ -5505,19 +5004,11 @@
           <w:rFonts w:asciiTheme="majorHAnsi" w:hAnsiTheme="majorHAnsi"/>
         </w:rPr>
       </w:pPr>
-      <w:proofErr w:type="gramStart"/>
-      <w:r>
-        <w:rPr>
-          <w:rFonts w:asciiTheme="majorHAnsi" w:hAnsiTheme="majorHAnsi"/>
-        </w:rPr>
-        <w:t>hide(</w:t>
-      </w:r>
-      <w:proofErr w:type="gramEnd"/>
-      <w:r>
-        <w:rPr>
-          <w:rFonts w:asciiTheme="majorHAnsi" w:hAnsiTheme="majorHAnsi"/>
-        </w:rPr>
-        <w:t>)</w:t>
+      <w:r>
+        <w:rPr>
+          <w:rFonts w:asciiTheme="majorHAnsi" w:hAnsiTheme="majorHAnsi"/>
+        </w:rPr>
+        <w:t>hide()</w:t>
       </w:r>
     </w:p>
     <w:p>
@@ -5530,19 +5021,11 @@
           <w:rFonts w:asciiTheme="majorHAnsi" w:hAnsiTheme="majorHAnsi"/>
         </w:rPr>
       </w:pPr>
-      <w:proofErr w:type="gramStart"/>
-      <w:r>
-        <w:rPr>
-          <w:rFonts w:asciiTheme="majorHAnsi" w:hAnsiTheme="majorHAnsi"/>
-        </w:rPr>
-        <w:t>open(</w:t>
-      </w:r>
-      <w:proofErr w:type="gramEnd"/>
-      <w:r>
-        <w:rPr>
-          <w:rFonts w:asciiTheme="majorHAnsi" w:hAnsiTheme="majorHAnsi"/>
-        </w:rPr>
-        <w:t>)</w:t>
+      <w:r>
+        <w:rPr>
+          <w:rFonts w:asciiTheme="majorHAnsi" w:hAnsiTheme="majorHAnsi"/>
+        </w:rPr>
+        <w:t>open()</w:t>
       </w:r>
     </w:p>
     <w:p>
@@ -5555,19 +5038,11 @@
           <w:rFonts w:asciiTheme="majorHAnsi" w:hAnsiTheme="majorHAnsi"/>
         </w:rPr>
       </w:pPr>
-      <w:proofErr w:type="gramStart"/>
-      <w:r>
-        <w:rPr>
-          <w:rFonts w:asciiTheme="majorHAnsi" w:hAnsiTheme="majorHAnsi"/>
-        </w:rPr>
-        <w:t>close(</w:t>
-      </w:r>
-      <w:proofErr w:type="gramEnd"/>
-      <w:r>
-        <w:rPr>
-          <w:rFonts w:asciiTheme="majorHAnsi" w:hAnsiTheme="majorHAnsi"/>
-        </w:rPr>
-        <w:t>)</w:t>
+      <w:r>
+        <w:rPr>
+          <w:rFonts w:asciiTheme="majorHAnsi" w:hAnsiTheme="majorHAnsi"/>
+        </w:rPr>
+        <w:t>close()</w:t>
       </w:r>
     </w:p>
     <w:p/>
@@ -6207,19 +5682,11 @@
           <w:rFonts w:asciiTheme="majorHAnsi" w:hAnsiTheme="majorHAnsi"/>
         </w:rPr>
       </w:pPr>
-      <w:proofErr w:type="gramStart"/>
-      <w:r>
-        <w:rPr>
-          <w:rFonts w:asciiTheme="majorHAnsi" w:hAnsiTheme="majorHAnsi"/>
-        </w:rPr>
-        <w:t>blur(</w:t>
-      </w:r>
-      <w:proofErr w:type="gramEnd"/>
-      <w:r>
-        <w:rPr>
-          <w:rFonts w:asciiTheme="majorHAnsi" w:hAnsiTheme="majorHAnsi"/>
-        </w:rPr>
-        <w:t>)</w:t>
+      <w:r>
+        <w:rPr>
+          <w:rFonts w:asciiTheme="majorHAnsi" w:hAnsiTheme="majorHAnsi"/>
+        </w:rPr>
+        <w:t>blur()</w:t>
       </w:r>
     </w:p>
     <w:p>
@@ -6232,19 +5699,11 @@
           <w:rFonts w:asciiTheme="majorHAnsi" w:hAnsiTheme="majorHAnsi"/>
         </w:rPr>
       </w:pPr>
-      <w:proofErr w:type="gramStart"/>
-      <w:r>
-        <w:rPr>
-          <w:rFonts w:asciiTheme="majorHAnsi" w:hAnsiTheme="majorHAnsi"/>
-        </w:rPr>
-        <w:t>focus(</w:t>
-      </w:r>
-      <w:proofErr w:type="gramEnd"/>
-      <w:r>
-        <w:rPr>
-          <w:rFonts w:asciiTheme="majorHAnsi" w:hAnsiTheme="majorHAnsi"/>
-        </w:rPr>
-        <w:t>)</w:t>
+      <w:r>
+        <w:rPr>
+          <w:rFonts w:asciiTheme="majorHAnsi" w:hAnsiTheme="majorHAnsi"/>
+        </w:rPr>
+        <w:t>focus()</w:t>
       </w:r>
     </w:p>
     <w:p>
@@ -6257,19 +5716,11 @@
           <w:rFonts w:asciiTheme="majorHAnsi" w:hAnsiTheme="majorHAnsi"/>
         </w:rPr>
       </w:pPr>
-      <w:proofErr w:type="gramStart"/>
-      <w:r>
-        <w:rPr>
-          <w:rFonts w:asciiTheme="majorHAnsi" w:hAnsiTheme="majorHAnsi"/>
-        </w:rPr>
-        <w:t>reset(</w:t>
-      </w:r>
-      <w:proofErr w:type="gramEnd"/>
-      <w:r>
-        <w:rPr>
-          <w:rFonts w:asciiTheme="majorHAnsi" w:hAnsiTheme="majorHAnsi"/>
-        </w:rPr>
-        <w:t>)</w:t>
+      <w:r>
+        <w:rPr>
+          <w:rFonts w:asciiTheme="majorHAnsi" w:hAnsiTheme="majorHAnsi"/>
+        </w:rPr>
+        <w:t>reset()</w:t>
       </w:r>
     </w:p>
     <w:p>
@@ -6282,19 +5733,11 @@
           <w:rFonts w:asciiTheme="majorHAnsi" w:hAnsiTheme="majorHAnsi"/>
         </w:rPr>
       </w:pPr>
-      <w:proofErr w:type="gramStart"/>
-      <w:r>
-        <w:rPr>
-          <w:rFonts w:asciiTheme="majorHAnsi" w:hAnsiTheme="majorHAnsi"/>
-        </w:rPr>
-        <w:t>select(</w:t>
-      </w:r>
-      <w:proofErr w:type="gramEnd"/>
-      <w:r>
-        <w:rPr>
-          <w:rFonts w:asciiTheme="majorHAnsi" w:hAnsiTheme="majorHAnsi"/>
-        </w:rPr>
-        <w:t>)</w:t>
+      <w:r>
+        <w:rPr>
+          <w:rFonts w:asciiTheme="majorHAnsi" w:hAnsiTheme="majorHAnsi"/>
+        </w:rPr>
+        <w:t>select()</w:t>
       </w:r>
     </w:p>
     <w:p>
@@ -6308,7 +5751,6 @@
         </w:rPr>
       </w:pPr>
       <w:proofErr w:type="spellStart"/>
-      <w:proofErr w:type="gramStart"/>
       <w:r>
         <w:rPr>
           <w:rFonts w:asciiTheme="majorHAnsi" w:hAnsiTheme="majorHAnsi"/>
@@ -6320,14 +5762,7 @@
         <w:rPr>
           <w:rFonts w:asciiTheme="majorHAnsi" w:hAnsiTheme="majorHAnsi"/>
         </w:rPr>
-        <w:t>(</w:t>
-      </w:r>
-      <w:proofErr w:type="gramEnd"/>
-      <w:r>
-        <w:rPr>
-          <w:rFonts w:asciiTheme="majorHAnsi" w:hAnsiTheme="majorHAnsi"/>
-        </w:rPr>
-        <w:t>)</w:t>
+        <w:t>()</w:t>
       </w:r>
     </w:p>
     <w:p>
@@ -6677,27 +6112,722 @@
           <w:sz w:val="32"/>
           <w:szCs w:val="32"/>
         </w:rPr>
-        <w:t>7</w:t>
-      </w:r>
-      <w:proofErr w:type="gramStart"/>
-      <w:r>
-        <w:rPr>
+        <w:t>7)  Textbox:</w:t>
+      </w:r>
+    </w:p>
+    <w:p>
+      <w:pPr>
+        <w:rPr>
+          <w:rFonts w:asciiTheme="majorHAnsi" w:hAnsiTheme="majorHAnsi"/>
           <w:b/>
           <w:bCs/>
-          <w:sz w:val="32"/>
-          <w:szCs w:val="32"/>
-        </w:rPr>
-        <w:t>)  Textbox</w:t>
-      </w:r>
-      <w:proofErr w:type="gramEnd"/>
-      <w:r>
-        <w:rPr>
+        </w:rPr>
+      </w:pPr>
+      <w:r>
+        <w:rPr>
+          <w:rFonts w:asciiTheme="majorHAnsi" w:hAnsiTheme="majorHAnsi"/>
           <w:b/>
           <w:bCs/>
-          <w:sz w:val="32"/>
-          <w:szCs w:val="32"/>
-        </w:rPr>
-        <w:t>:</w:t>
+        </w:rPr>
+        <w:t>Options</w:t>
+      </w:r>
+    </w:p>
+    <w:p>
+      <w:pPr>
+        <w:numPr>
+          <w:ilvl w:val="0"/>
+          <w:numId w:val="18"/>
+        </w:numPr>
+        <w:rPr>
+          <w:rFonts w:asciiTheme="majorHAnsi" w:hAnsiTheme="majorHAnsi"/>
+        </w:rPr>
+      </w:pPr>
+      <w:proofErr w:type="spellStart"/>
+      <w:r>
+        <w:rPr>
+          <w:rFonts w:asciiTheme="majorHAnsi" w:hAnsiTheme="majorHAnsi"/>
+        </w:rPr>
+        <w:t>accessKey</w:t>
+      </w:r>
+      <w:proofErr w:type="spellEnd"/>
+    </w:p>
+    <w:p>
+      <w:pPr>
+        <w:numPr>
+          <w:ilvl w:val="0"/>
+          <w:numId w:val="18"/>
+        </w:numPr>
+        <w:rPr>
+          <w:rFonts w:asciiTheme="majorHAnsi" w:hAnsiTheme="majorHAnsi"/>
+        </w:rPr>
+      </w:pPr>
+      <w:proofErr w:type="spellStart"/>
+      <w:r>
+        <w:rPr>
+          <w:rFonts w:asciiTheme="majorHAnsi" w:hAnsiTheme="majorHAnsi"/>
+        </w:rPr>
+        <w:t>activeStateEnabled</w:t>
+      </w:r>
+      <w:proofErr w:type="spellEnd"/>
+    </w:p>
+    <w:p>
+      <w:pPr>
+        <w:numPr>
+          <w:ilvl w:val="0"/>
+          <w:numId w:val="18"/>
+        </w:numPr>
+        <w:rPr>
+          <w:rFonts w:asciiTheme="majorHAnsi" w:hAnsiTheme="majorHAnsi"/>
+        </w:rPr>
+      </w:pPr>
+      <w:r>
+        <w:rPr>
+          <w:rFonts w:asciiTheme="majorHAnsi" w:hAnsiTheme="majorHAnsi"/>
+        </w:rPr>
+        <w:t>buttons</w:t>
+      </w:r>
+    </w:p>
+    <w:p>
+      <w:pPr>
+        <w:numPr>
+          <w:ilvl w:val="0"/>
+          <w:numId w:val="18"/>
+        </w:numPr>
+        <w:rPr>
+          <w:rFonts w:asciiTheme="majorHAnsi" w:hAnsiTheme="majorHAnsi"/>
+        </w:rPr>
+      </w:pPr>
+      <w:r>
+        <w:rPr>
+          <w:rFonts w:asciiTheme="majorHAnsi" w:hAnsiTheme="majorHAnsi"/>
+        </w:rPr>
+        <w:t>disabled</w:t>
+      </w:r>
+    </w:p>
+    <w:p>
+      <w:pPr>
+        <w:numPr>
+          <w:ilvl w:val="0"/>
+          <w:numId w:val="18"/>
+        </w:numPr>
+        <w:rPr>
+          <w:rFonts w:asciiTheme="majorHAnsi" w:hAnsiTheme="majorHAnsi"/>
+        </w:rPr>
+      </w:pPr>
+      <w:proofErr w:type="spellStart"/>
+      <w:r>
+        <w:rPr>
+          <w:rFonts w:asciiTheme="majorHAnsi" w:hAnsiTheme="majorHAnsi"/>
+        </w:rPr>
+        <w:t>elementAttr</w:t>
+      </w:r>
+      <w:proofErr w:type="spellEnd"/>
+    </w:p>
+    <w:p>
+      <w:pPr>
+        <w:numPr>
+          <w:ilvl w:val="0"/>
+          <w:numId w:val="18"/>
+        </w:numPr>
+        <w:rPr>
+          <w:rFonts w:asciiTheme="majorHAnsi" w:hAnsiTheme="majorHAnsi"/>
+        </w:rPr>
+      </w:pPr>
+      <w:proofErr w:type="spellStart"/>
+      <w:r>
+        <w:rPr>
+          <w:rFonts w:asciiTheme="majorHAnsi" w:hAnsiTheme="majorHAnsi"/>
+        </w:rPr>
+        <w:t>focusStateEnabled</w:t>
+      </w:r>
+      <w:proofErr w:type="spellEnd"/>
+    </w:p>
+    <w:p>
+      <w:pPr>
+        <w:numPr>
+          <w:ilvl w:val="0"/>
+          <w:numId w:val="18"/>
+        </w:numPr>
+        <w:rPr>
+          <w:rFonts w:asciiTheme="majorHAnsi" w:hAnsiTheme="majorHAnsi"/>
+        </w:rPr>
+      </w:pPr>
+      <w:r>
+        <w:rPr>
+          <w:rFonts w:asciiTheme="majorHAnsi" w:hAnsiTheme="majorHAnsi"/>
+        </w:rPr>
+        <w:lastRenderedPageBreak/>
+        <w:t>height</w:t>
+      </w:r>
+    </w:p>
+    <w:p>
+      <w:pPr>
+        <w:numPr>
+          <w:ilvl w:val="0"/>
+          <w:numId w:val="18"/>
+        </w:numPr>
+        <w:rPr>
+          <w:rFonts w:asciiTheme="majorHAnsi" w:hAnsiTheme="majorHAnsi"/>
+        </w:rPr>
+      </w:pPr>
+      <w:r>
+        <w:rPr>
+          <w:rFonts w:asciiTheme="majorHAnsi" w:hAnsiTheme="majorHAnsi"/>
+        </w:rPr>
+        <w:t>hint</w:t>
+      </w:r>
+    </w:p>
+    <w:p>
+      <w:pPr>
+        <w:numPr>
+          <w:ilvl w:val="0"/>
+          <w:numId w:val="18"/>
+        </w:numPr>
+        <w:rPr>
+          <w:rFonts w:asciiTheme="majorHAnsi" w:hAnsiTheme="majorHAnsi"/>
+        </w:rPr>
+      </w:pPr>
+      <w:proofErr w:type="spellStart"/>
+      <w:r>
+        <w:rPr>
+          <w:rFonts w:asciiTheme="majorHAnsi" w:hAnsiTheme="majorHAnsi"/>
+        </w:rPr>
+        <w:t>hoverStateEnabled</w:t>
+      </w:r>
+      <w:proofErr w:type="spellEnd"/>
+    </w:p>
+    <w:p>
+      <w:pPr>
+        <w:numPr>
+          <w:ilvl w:val="0"/>
+          <w:numId w:val="18"/>
+        </w:numPr>
+        <w:rPr>
+          <w:rFonts w:asciiTheme="majorHAnsi" w:hAnsiTheme="majorHAnsi"/>
+        </w:rPr>
+      </w:pPr>
+      <w:proofErr w:type="spellStart"/>
+      <w:r>
+        <w:rPr>
+          <w:rFonts w:asciiTheme="majorHAnsi" w:hAnsiTheme="majorHAnsi"/>
+        </w:rPr>
+        <w:t>inputAttr</w:t>
+      </w:r>
+      <w:proofErr w:type="spellEnd"/>
+    </w:p>
+    <w:p>
+      <w:pPr>
+        <w:numPr>
+          <w:ilvl w:val="0"/>
+          <w:numId w:val="18"/>
+        </w:numPr>
+        <w:rPr>
+          <w:rFonts w:asciiTheme="majorHAnsi" w:hAnsiTheme="majorHAnsi"/>
+        </w:rPr>
+      </w:pPr>
+      <w:proofErr w:type="spellStart"/>
+      <w:r>
+        <w:rPr>
+          <w:rFonts w:asciiTheme="majorHAnsi" w:hAnsiTheme="majorHAnsi"/>
+        </w:rPr>
+        <w:t>isValid</w:t>
+      </w:r>
+      <w:proofErr w:type="spellEnd"/>
+    </w:p>
+    <w:p>
+      <w:pPr>
+        <w:numPr>
+          <w:ilvl w:val="0"/>
+          <w:numId w:val="18"/>
+        </w:numPr>
+        <w:rPr>
+          <w:rFonts w:asciiTheme="majorHAnsi" w:hAnsiTheme="majorHAnsi"/>
+        </w:rPr>
+      </w:pPr>
+      <w:r>
+        <w:rPr>
+          <w:rFonts w:asciiTheme="majorHAnsi" w:hAnsiTheme="majorHAnsi"/>
+        </w:rPr>
+        <w:t>label</w:t>
+      </w:r>
+    </w:p>
+    <w:p>
+      <w:pPr>
+        <w:numPr>
+          <w:ilvl w:val="0"/>
+          <w:numId w:val="18"/>
+        </w:numPr>
+        <w:rPr>
+          <w:rFonts w:asciiTheme="majorHAnsi" w:hAnsiTheme="majorHAnsi"/>
+        </w:rPr>
+      </w:pPr>
+      <w:proofErr w:type="spellStart"/>
+      <w:r>
+        <w:rPr>
+          <w:rFonts w:asciiTheme="majorHAnsi" w:hAnsiTheme="majorHAnsi"/>
+        </w:rPr>
+        <w:t>labelMode</w:t>
+      </w:r>
+      <w:proofErr w:type="spellEnd"/>
+    </w:p>
+    <w:p>
+      <w:pPr>
+        <w:numPr>
+          <w:ilvl w:val="0"/>
+          <w:numId w:val="18"/>
+        </w:numPr>
+        <w:rPr>
+          <w:rFonts w:asciiTheme="majorHAnsi" w:hAnsiTheme="majorHAnsi"/>
+        </w:rPr>
+      </w:pPr>
+      <w:r>
+        <w:rPr>
+          <w:rFonts w:asciiTheme="majorHAnsi" w:hAnsiTheme="majorHAnsi"/>
+        </w:rPr>
+        <w:t>mask</w:t>
+      </w:r>
+    </w:p>
+    <w:p>
+      <w:pPr>
+        <w:numPr>
+          <w:ilvl w:val="0"/>
+          <w:numId w:val="18"/>
+        </w:numPr>
+        <w:rPr>
+          <w:rFonts w:asciiTheme="majorHAnsi" w:hAnsiTheme="majorHAnsi"/>
+        </w:rPr>
+      </w:pPr>
+      <w:proofErr w:type="spellStart"/>
+      <w:r>
+        <w:rPr>
+          <w:rFonts w:asciiTheme="majorHAnsi" w:hAnsiTheme="majorHAnsi"/>
+        </w:rPr>
+        <w:t>maskChar</w:t>
+      </w:r>
+      <w:proofErr w:type="spellEnd"/>
+    </w:p>
+    <w:p>
+      <w:pPr>
+        <w:numPr>
+          <w:ilvl w:val="0"/>
+          <w:numId w:val="18"/>
+        </w:numPr>
+        <w:rPr>
+          <w:rFonts w:asciiTheme="majorHAnsi" w:hAnsiTheme="majorHAnsi"/>
+        </w:rPr>
+      </w:pPr>
+      <w:proofErr w:type="spellStart"/>
+      <w:r>
+        <w:rPr>
+          <w:rFonts w:asciiTheme="majorHAnsi" w:hAnsiTheme="majorHAnsi"/>
+        </w:rPr>
+        <w:t>maskInvalidMessage</w:t>
+      </w:r>
+      <w:proofErr w:type="spellEnd"/>
+    </w:p>
+    <w:p>
+      <w:pPr>
+        <w:numPr>
+          <w:ilvl w:val="0"/>
+          <w:numId w:val="18"/>
+        </w:numPr>
+        <w:rPr>
+          <w:rFonts w:asciiTheme="majorHAnsi" w:hAnsiTheme="majorHAnsi"/>
+        </w:rPr>
+      </w:pPr>
+      <w:proofErr w:type="spellStart"/>
+      <w:r>
+        <w:rPr>
+          <w:rFonts w:asciiTheme="majorHAnsi" w:hAnsiTheme="majorHAnsi"/>
+        </w:rPr>
+        <w:t>maskRules</w:t>
+      </w:r>
+      <w:proofErr w:type="spellEnd"/>
+    </w:p>
+    <w:p>
+      <w:pPr>
+        <w:numPr>
+          <w:ilvl w:val="0"/>
+          <w:numId w:val="18"/>
+        </w:numPr>
+        <w:rPr>
+          <w:rFonts w:asciiTheme="majorHAnsi" w:hAnsiTheme="majorHAnsi"/>
+        </w:rPr>
+      </w:pPr>
+      <w:proofErr w:type="spellStart"/>
+      <w:r>
+        <w:rPr>
+          <w:rFonts w:asciiTheme="majorHAnsi" w:hAnsiTheme="majorHAnsi"/>
+        </w:rPr>
+        <w:t>maxLength</w:t>
+      </w:r>
+      <w:proofErr w:type="spellEnd"/>
+    </w:p>
+    <w:p>
+      <w:pPr>
+        <w:numPr>
+          <w:ilvl w:val="0"/>
+          <w:numId w:val="18"/>
+        </w:numPr>
+        <w:rPr>
+          <w:rFonts w:asciiTheme="majorHAnsi" w:hAnsiTheme="majorHAnsi"/>
+        </w:rPr>
+      </w:pPr>
+      <w:r>
+        <w:rPr>
+          <w:rFonts w:asciiTheme="majorHAnsi" w:hAnsiTheme="majorHAnsi"/>
+        </w:rPr>
+        <w:t>mode</w:t>
+      </w:r>
+    </w:p>
+    <w:p>
+      <w:pPr>
+        <w:numPr>
+          <w:ilvl w:val="0"/>
+          <w:numId w:val="18"/>
+        </w:numPr>
+        <w:rPr>
+          <w:rFonts w:asciiTheme="majorHAnsi" w:hAnsiTheme="majorHAnsi"/>
+        </w:rPr>
+      </w:pPr>
+      <w:r>
+        <w:rPr>
+          <w:rFonts w:asciiTheme="majorHAnsi" w:hAnsiTheme="majorHAnsi"/>
+        </w:rPr>
+        <w:t>name</w:t>
+      </w:r>
+    </w:p>
+    <w:p>
+      <w:pPr>
+        <w:numPr>
+          <w:ilvl w:val="0"/>
+          <w:numId w:val="18"/>
+        </w:numPr>
+        <w:rPr>
+          <w:rFonts w:asciiTheme="majorHAnsi" w:hAnsiTheme="majorHAnsi"/>
+        </w:rPr>
+      </w:pPr>
+      <w:r>
+        <w:rPr>
+          <w:rFonts w:asciiTheme="majorHAnsi" w:hAnsiTheme="majorHAnsi"/>
+        </w:rPr>
+        <w:t>placeholder</w:t>
+      </w:r>
+    </w:p>
+    <w:p>
+      <w:pPr>
+        <w:numPr>
+          <w:ilvl w:val="0"/>
+          <w:numId w:val="18"/>
+        </w:numPr>
+        <w:rPr>
+          <w:rFonts w:asciiTheme="majorHAnsi" w:hAnsiTheme="majorHAnsi"/>
+        </w:rPr>
+      </w:pPr>
+      <w:proofErr w:type="spellStart"/>
+      <w:r>
+        <w:rPr>
+          <w:rFonts w:asciiTheme="majorHAnsi" w:hAnsiTheme="majorHAnsi"/>
+        </w:rPr>
+        <w:t>readOnly</w:t>
+      </w:r>
+      <w:proofErr w:type="spellEnd"/>
+    </w:p>
+    <w:p>
+      <w:pPr>
+        <w:numPr>
+          <w:ilvl w:val="0"/>
+          <w:numId w:val="18"/>
+        </w:numPr>
+        <w:rPr>
+          <w:rFonts w:asciiTheme="majorHAnsi" w:hAnsiTheme="majorHAnsi"/>
+        </w:rPr>
+      </w:pPr>
+      <w:proofErr w:type="spellStart"/>
+      <w:r>
+        <w:rPr>
+          <w:rFonts w:asciiTheme="majorHAnsi" w:hAnsiTheme="majorHAnsi"/>
+        </w:rPr>
+        <w:t>rtlEnabled</w:t>
+      </w:r>
+      <w:proofErr w:type="spellEnd"/>
+    </w:p>
+    <w:p>
+      <w:pPr>
+        <w:numPr>
+          <w:ilvl w:val="0"/>
+          <w:numId w:val="18"/>
+        </w:numPr>
+        <w:rPr>
+          <w:rFonts w:asciiTheme="majorHAnsi" w:hAnsiTheme="majorHAnsi"/>
+        </w:rPr>
+      </w:pPr>
+      <w:proofErr w:type="spellStart"/>
+      <w:r>
+        <w:rPr>
+          <w:rFonts w:asciiTheme="majorHAnsi" w:hAnsiTheme="majorHAnsi"/>
+        </w:rPr>
+        <w:t>showClearButton</w:t>
+      </w:r>
+      <w:proofErr w:type="spellEnd"/>
+    </w:p>
+    <w:p>
+      <w:pPr>
+        <w:numPr>
+          <w:ilvl w:val="0"/>
+          <w:numId w:val="18"/>
+        </w:numPr>
+        <w:rPr>
+          <w:rFonts w:asciiTheme="majorHAnsi" w:hAnsiTheme="majorHAnsi"/>
+        </w:rPr>
+      </w:pPr>
+      <w:proofErr w:type="spellStart"/>
+      <w:r>
+        <w:rPr>
+          <w:rFonts w:asciiTheme="majorHAnsi" w:hAnsiTheme="majorHAnsi"/>
+        </w:rPr>
+        <w:t>showMaskMode</w:t>
+      </w:r>
+      <w:proofErr w:type="spellEnd"/>
+    </w:p>
+    <w:p>
+      <w:pPr>
+        <w:numPr>
+          <w:ilvl w:val="0"/>
+          <w:numId w:val="18"/>
+        </w:numPr>
+        <w:rPr>
+          <w:rFonts w:asciiTheme="majorHAnsi" w:hAnsiTheme="majorHAnsi"/>
+        </w:rPr>
+      </w:pPr>
+      <w:proofErr w:type="spellStart"/>
+      <w:r>
+        <w:rPr>
+          <w:rFonts w:asciiTheme="majorHAnsi" w:hAnsiTheme="majorHAnsi"/>
+        </w:rPr>
+        <w:t>spellCheck</w:t>
+      </w:r>
+      <w:proofErr w:type="spellEnd"/>
+    </w:p>
+    <w:p>
+      <w:pPr>
+        <w:numPr>
+          <w:ilvl w:val="0"/>
+          <w:numId w:val="18"/>
+        </w:numPr>
+        <w:rPr>
+          <w:rFonts w:asciiTheme="majorHAnsi" w:hAnsiTheme="majorHAnsi"/>
+        </w:rPr>
+      </w:pPr>
+      <w:proofErr w:type="spellStart"/>
+      <w:r>
+        <w:rPr>
+          <w:rFonts w:asciiTheme="majorHAnsi" w:hAnsiTheme="majorHAnsi"/>
+        </w:rPr>
+        <w:t>stylingMode</w:t>
+      </w:r>
+      <w:proofErr w:type="spellEnd"/>
+    </w:p>
+    <w:p>
+      <w:pPr>
+        <w:numPr>
+          <w:ilvl w:val="0"/>
+          <w:numId w:val="18"/>
+        </w:numPr>
+        <w:rPr>
+          <w:rFonts w:asciiTheme="majorHAnsi" w:hAnsiTheme="majorHAnsi"/>
+        </w:rPr>
+      </w:pPr>
+      <w:proofErr w:type="spellStart"/>
+      <w:r>
+        <w:rPr>
+          <w:rFonts w:asciiTheme="majorHAnsi" w:hAnsiTheme="majorHAnsi"/>
+        </w:rPr>
+        <w:t>tabIndex</w:t>
+      </w:r>
+      <w:proofErr w:type="spellEnd"/>
+    </w:p>
+    <w:p>
+      <w:pPr>
+        <w:numPr>
+          <w:ilvl w:val="0"/>
+          <w:numId w:val="18"/>
+        </w:numPr>
+        <w:rPr>
+          <w:rFonts w:asciiTheme="majorHAnsi" w:hAnsiTheme="majorHAnsi"/>
+        </w:rPr>
+      </w:pPr>
+      <w:r>
+        <w:rPr>
+          <w:rFonts w:asciiTheme="majorHAnsi" w:hAnsiTheme="majorHAnsi"/>
+        </w:rPr>
+        <w:t>text</w:t>
+      </w:r>
+    </w:p>
+    <w:p>
+      <w:pPr>
+        <w:numPr>
+          <w:ilvl w:val="0"/>
+          <w:numId w:val="18"/>
+        </w:numPr>
+        <w:rPr>
+          <w:rFonts w:asciiTheme="majorHAnsi" w:hAnsiTheme="majorHAnsi"/>
+        </w:rPr>
+      </w:pPr>
+      <w:proofErr w:type="spellStart"/>
+      <w:r>
+        <w:rPr>
+          <w:rFonts w:asciiTheme="majorHAnsi" w:hAnsiTheme="majorHAnsi"/>
+        </w:rPr>
+        <w:t>useMaskedValue</w:t>
+      </w:r>
+      <w:proofErr w:type="spellEnd"/>
+    </w:p>
+    <w:p>
+      <w:pPr>
+        <w:numPr>
+          <w:ilvl w:val="0"/>
+          <w:numId w:val="18"/>
+        </w:numPr>
+        <w:rPr>
+          <w:rFonts w:asciiTheme="majorHAnsi" w:hAnsiTheme="majorHAnsi"/>
+        </w:rPr>
+      </w:pPr>
+      <w:proofErr w:type="spellStart"/>
+      <w:r>
+        <w:rPr>
+          <w:rFonts w:asciiTheme="majorHAnsi" w:hAnsiTheme="majorHAnsi"/>
+        </w:rPr>
+        <w:t>validationError</w:t>
+      </w:r>
+      <w:proofErr w:type="spellEnd"/>
+    </w:p>
+    <w:p>
+      <w:pPr>
+        <w:numPr>
+          <w:ilvl w:val="0"/>
+          <w:numId w:val="18"/>
+        </w:numPr>
+        <w:rPr>
+          <w:rFonts w:asciiTheme="majorHAnsi" w:hAnsiTheme="majorHAnsi"/>
+        </w:rPr>
+      </w:pPr>
+      <w:proofErr w:type="spellStart"/>
+      <w:r>
+        <w:rPr>
+          <w:rFonts w:asciiTheme="majorHAnsi" w:hAnsiTheme="majorHAnsi"/>
+        </w:rPr>
+        <w:t>validationErrors</w:t>
+      </w:r>
+      <w:proofErr w:type="spellEnd"/>
+    </w:p>
+    <w:p>
+      <w:pPr>
+        <w:numPr>
+          <w:ilvl w:val="0"/>
+          <w:numId w:val="18"/>
+        </w:numPr>
+        <w:rPr>
+          <w:rFonts w:asciiTheme="majorHAnsi" w:hAnsiTheme="majorHAnsi"/>
+        </w:rPr>
+      </w:pPr>
+      <w:proofErr w:type="spellStart"/>
+      <w:r>
+        <w:rPr>
+          <w:rFonts w:asciiTheme="majorHAnsi" w:hAnsiTheme="majorHAnsi"/>
+        </w:rPr>
+        <w:lastRenderedPageBreak/>
+        <w:t>validationMessageMode</w:t>
+      </w:r>
+      <w:proofErr w:type="spellEnd"/>
+    </w:p>
+    <w:p>
+      <w:pPr>
+        <w:numPr>
+          <w:ilvl w:val="0"/>
+          <w:numId w:val="18"/>
+        </w:numPr>
+        <w:rPr>
+          <w:rFonts w:asciiTheme="majorHAnsi" w:hAnsiTheme="majorHAnsi"/>
+        </w:rPr>
+      </w:pPr>
+      <w:proofErr w:type="spellStart"/>
+      <w:r>
+        <w:rPr>
+          <w:rFonts w:asciiTheme="majorHAnsi" w:hAnsiTheme="majorHAnsi"/>
+        </w:rPr>
+        <w:t>validationStatus</w:t>
+      </w:r>
+      <w:proofErr w:type="spellEnd"/>
+    </w:p>
+    <w:p>
+      <w:pPr>
+        <w:numPr>
+          <w:ilvl w:val="0"/>
+          <w:numId w:val="18"/>
+        </w:numPr>
+        <w:rPr>
+          <w:rFonts w:asciiTheme="majorHAnsi" w:hAnsiTheme="majorHAnsi"/>
+        </w:rPr>
+      </w:pPr>
+      <w:r>
+        <w:rPr>
+          <w:rFonts w:asciiTheme="majorHAnsi" w:hAnsiTheme="majorHAnsi"/>
+        </w:rPr>
+        <w:t>value</w:t>
+      </w:r>
+    </w:p>
+    <w:p>
+      <w:pPr>
+        <w:numPr>
+          <w:ilvl w:val="0"/>
+          <w:numId w:val="18"/>
+        </w:numPr>
+        <w:rPr>
+          <w:rFonts w:asciiTheme="majorHAnsi" w:hAnsiTheme="majorHAnsi"/>
+        </w:rPr>
+      </w:pPr>
+      <w:proofErr w:type="spellStart"/>
+      <w:r>
+        <w:rPr>
+          <w:rFonts w:asciiTheme="majorHAnsi" w:hAnsiTheme="majorHAnsi"/>
+        </w:rPr>
+        <w:t>valueChangeEvent</w:t>
+      </w:r>
+      <w:proofErr w:type="spellEnd"/>
+    </w:p>
+    <w:p>
+      <w:pPr>
+        <w:numPr>
+          <w:ilvl w:val="0"/>
+          <w:numId w:val="18"/>
+        </w:numPr>
+        <w:rPr>
+          <w:rFonts w:asciiTheme="majorHAnsi" w:hAnsiTheme="majorHAnsi"/>
+        </w:rPr>
+      </w:pPr>
+      <w:r>
+        <w:rPr>
+          <w:rFonts w:asciiTheme="majorHAnsi" w:hAnsiTheme="majorHAnsi"/>
+        </w:rPr>
+        <w:t>visible</w:t>
+      </w:r>
+    </w:p>
+    <w:p>
+      <w:pPr>
+        <w:numPr>
+          <w:ilvl w:val="0"/>
+          <w:numId w:val="18"/>
+        </w:numPr>
+        <w:rPr>
+          <w:rFonts w:asciiTheme="majorHAnsi" w:hAnsiTheme="majorHAnsi"/>
+        </w:rPr>
+      </w:pPr>
+      <w:r>
+        <w:rPr>
+          <w:rFonts w:asciiTheme="majorHAnsi" w:hAnsiTheme="majorHAnsi"/>
+        </w:rPr>
+        <w:t>width</w:t>
       </w:r>
     </w:p>
     <w:p>
@@ -6714,705 +6844,125 @@
           <w:b/>
           <w:bCs/>
         </w:rPr>
-        <w:t>Options</w:t>
-      </w:r>
-    </w:p>
-    <w:p>
-      <w:pPr>
-        <w:numPr>
-          <w:ilvl w:val="0"/>
-          <w:numId w:val="18"/>
-        </w:numPr>
-        <w:rPr>
-          <w:rFonts w:asciiTheme="majorHAnsi" w:hAnsiTheme="majorHAnsi"/>
-        </w:rPr>
-      </w:pPr>
-      <w:proofErr w:type="spellStart"/>
-      <w:r>
-        <w:rPr>
-          <w:rFonts w:asciiTheme="majorHAnsi" w:hAnsiTheme="majorHAnsi"/>
-        </w:rPr>
-        <w:t>accessKey</w:t>
-      </w:r>
-      <w:proofErr w:type="spellEnd"/>
-    </w:p>
-    <w:p>
-      <w:pPr>
-        <w:numPr>
-          <w:ilvl w:val="0"/>
-          <w:numId w:val="18"/>
-        </w:numPr>
-        <w:rPr>
-          <w:rFonts w:asciiTheme="majorHAnsi" w:hAnsiTheme="majorHAnsi"/>
-        </w:rPr>
-      </w:pPr>
-      <w:proofErr w:type="spellStart"/>
-      <w:r>
-        <w:rPr>
-          <w:rFonts w:asciiTheme="majorHAnsi" w:hAnsiTheme="majorHAnsi"/>
-        </w:rPr>
-        <w:t>activeStateEnabled</w:t>
-      </w:r>
-      <w:proofErr w:type="spellEnd"/>
-    </w:p>
-    <w:p>
-      <w:pPr>
-        <w:numPr>
-          <w:ilvl w:val="0"/>
-          <w:numId w:val="18"/>
-        </w:numPr>
-        <w:rPr>
-          <w:rFonts w:asciiTheme="majorHAnsi" w:hAnsiTheme="majorHAnsi"/>
-        </w:rPr>
-      </w:pPr>
-      <w:r>
-        <w:rPr>
-          <w:rFonts w:asciiTheme="majorHAnsi" w:hAnsiTheme="majorHAnsi"/>
-        </w:rPr>
-        <w:t>buttons</w:t>
-      </w:r>
-    </w:p>
-    <w:p>
-      <w:pPr>
-        <w:numPr>
-          <w:ilvl w:val="0"/>
-          <w:numId w:val="18"/>
-        </w:numPr>
-        <w:rPr>
-          <w:rFonts w:asciiTheme="majorHAnsi" w:hAnsiTheme="majorHAnsi"/>
-        </w:rPr>
-      </w:pPr>
-      <w:r>
-        <w:rPr>
-          <w:rFonts w:asciiTheme="majorHAnsi" w:hAnsiTheme="majorHAnsi"/>
-        </w:rPr>
-        <w:t>disabled</w:t>
-      </w:r>
-    </w:p>
-    <w:p>
-      <w:pPr>
-        <w:numPr>
-          <w:ilvl w:val="0"/>
-          <w:numId w:val="18"/>
-        </w:numPr>
-        <w:rPr>
-          <w:rFonts w:asciiTheme="majorHAnsi" w:hAnsiTheme="majorHAnsi"/>
-        </w:rPr>
-      </w:pPr>
-      <w:proofErr w:type="spellStart"/>
-      <w:r>
-        <w:rPr>
-          <w:rFonts w:asciiTheme="majorHAnsi" w:hAnsiTheme="majorHAnsi"/>
-        </w:rPr>
-        <w:t>elementAttr</w:t>
-      </w:r>
-      <w:proofErr w:type="spellEnd"/>
-    </w:p>
-    <w:p>
-      <w:pPr>
-        <w:numPr>
-          <w:ilvl w:val="0"/>
-          <w:numId w:val="18"/>
-        </w:numPr>
-        <w:rPr>
-          <w:rFonts w:asciiTheme="majorHAnsi" w:hAnsiTheme="majorHAnsi"/>
-        </w:rPr>
-      </w:pPr>
-      <w:proofErr w:type="spellStart"/>
-      <w:r>
-        <w:rPr>
-          <w:rFonts w:asciiTheme="majorHAnsi" w:hAnsiTheme="majorHAnsi"/>
-        </w:rPr>
-        <w:t>focusStateEnabled</w:t>
-      </w:r>
-      <w:proofErr w:type="spellEnd"/>
-    </w:p>
-    <w:p>
-      <w:pPr>
-        <w:numPr>
-          <w:ilvl w:val="0"/>
-          <w:numId w:val="18"/>
-        </w:numPr>
-        <w:rPr>
-          <w:rFonts w:asciiTheme="majorHAnsi" w:hAnsiTheme="majorHAnsi"/>
-        </w:rPr>
-      </w:pPr>
-      <w:r>
-        <w:rPr>
-          <w:rFonts w:asciiTheme="majorHAnsi" w:hAnsiTheme="majorHAnsi"/>
-        </w:rPr>
-        <w:lastRenderedPageBreak/>
-        <w:t>height</w:t>
-      </w:r>
-    </w:p>
-    <w:p>
-      <w:pPr>
-        <w:numPr>
-          <w:ilvl w:val="0"/>
-          <w:numId w:val="18"/>
-        </w:numPr>
-        <w:rPr>
-          <w:rFonts w:asciiTheme="majorHAnsi" w:hAnsiTheme="majorHAnsi"/>
-        </w:rPr>
-      </w:pPr>
-      <w:r>
-        <w:rPr>
-          <w:rFonts w:asciiTheme="majorHAnsi" w:hAnsiTheme="majorHAnsi"/>
-        </w:rPr>
-        <w:t>hint</w:t>
-      </w:r>
-    </w:p>
-    <w:p>
-      <w:pPr>
-        <w:numPr>
-          <w:ilvl w:val="0"/>
-          <w:numId w:val="18"/>
-        </w:numPr>
-        <w:rPr>
-          <w:rFonts w:asciiTheme="majorHAnsi" w:hAnsiTheme="majorHAnsi"/>
-        </w:rPr>
-      </w:pPr>
-      <w:proofErr w:type="spellStart"/>
-      <w:r>
-        <w:rPr>
-          <w:rFonts w:asciiTheme="majorHAnsi" w:hAnsiTheme="majorHAnsi"/>
-        </w:rPr>
-        <w:t>hoverStateEnabled</w:t>
-      </w:r>
-      <w:proofErr w:type="spellEnd"/>
-    </w:p>
-    <w:p>
-      <w:pPr>
-        <w:numPr>
-          <w:ilvl w:val="0"/>
-          <w:numId w:val="18"/>
-        </w:numPr>
-        <w:rPr>
-          <w:rFonts w:asciiTheme="majorHAnsi" w:hAnsiTheme="majorHAnsi"/>
-        </w:rPr>
-      </w:pPr>
-      <w:proofErr w:type="spellStart"/>
-      <w:r>
-        <w:rPr>
-          <w:rFonts w:asciiTheme="majorHAnsi" w:hAnsiTheme="majorHAnsi"/>
-        </w:rPr>
-        <w:t>inputAttr</w:t>
-      </w:r>
-      <w:proofErr w:type="spellEnd"/>
-    </w:p>
-    <w:p>
-      <w:pPr>
-        <w:numPr>
-          <w:ilvl w:val="0"/>
-          <w:numId w:val="18"/>
-        </w:numPr>
-        <w:rPr>
-          <w:rFonts w:asciiTheme="majorHAnsi" w:hAnsiTheme="majorHAnsi"/>
-        </w:rPr>
-      </w:pPr>
-      <w:proofErr w:type="spellStart"/>
-      <w:r>
-        <w:rPr>
-          <w:rFonts w:asciiTheme="majorHAnsi" w:hAnsiTheme="majorHAnsi"/>
-        </w:rPr>
-        <w:t>isValid</w:t>
-      </w:r>
-      <w:proofErr w:type="spellEnd"/>
-    </w:p>
-    <w:p>
-      <w:pPr>
-        <w:numPr>
-          <w:ilvl w:val="0"/>
-          <w:numId w:val="18"/>
-        </w:numPr>
-        <w:rPr>
-          <w:rFonts w:asciiTheme="majorHAnsi" w:hAnsiTheme="majorHAnsi"/>
-        </w:rPr>
-      </w:pPr>
-      <w:r>
-        <w:rPr>
-          <w:rFonts w:asciiTheme="majorHAnsi" w:hAnsiTheme="majorHAnsi"/>
-        </w:rPr>
-        <w:t>label</w:t>
-      </w:r>
-    </w:p>
-    <w:p>
-      <w:pPr>
-        <w:numPr>
-          <w:ilvl w:val="0"/>
-          <w:numId w:val="18"/>
-        </w:numPr>
-        <w:rPr>
-          <w:rFonts w:asciiTheme="majorHAnsi" w:hAnsiTheme="majorHAnsi"/>
-        </w:rPr>
-      </w:pPr>
-      <w:proofErr w:type="spellStart"/>
-      <w:r>
-        <w:rPr>
-          <w:rFonts w:asciiTheme="majorHAnsi" w:hAnsiTheme="majorHAnsi"/>
-        </w:rPr>
-        <w:t>labelMode</w:t>
-      </w:r>
-      <w:proofErr w:type="spellEnd"/>
-    </w:p>
-    <w:p>
-      <w:pPr>
-        <w:numPr>
-          <w:ilvl w:val="0"/>
-          <w:numId w:val="18"/>
-        </w:numPr>
-        <w:rPr>
-          <w:rFonts w:asciiTheme="majorHAnsi" w:hAnsiTheme="majorHAnsi"/>
-        </w:rPr>
-      </w:pPr>
-      <w:r>
-        <w:rPr>
-          <w:rFonts w:asciiTheme="majorHAnsi" w:hAnsiTheme="majorHAnsi"/>
-        </w:rPr>
-        <w:t>mask</w:t>
-      </w:r>
-    </w:p>
-    <w:p>
-      <w:pPr>
-        <w:numPr>
-          <w:ilvl w:val="0"/>
-          <w:numId w:val="18"/>
-        </w:numPr>
-        <w:rPr>
-          <w:rFonts w:asciiTheme="majorHAnsi" w:hAnsiTheme="majorHAnsi"/>
-        </w:rPr>
-      </w:pPr>
-      <w:proofErr w:type="spellStart"/>
-      <w:r>
-        <w:rPr>
-          <w:rFonts w:asciiTheme="majorHAnsi" w:hAnsiTheme="majorHAnsi"/>
-        </w:rPr>
-        <w:t>maskChar</w:t>
-      </w:r>
-      <w:proofErr w:type="spellEnd"/>
-    </w:p>
-    <w:p>
-      <w:pPr>
-        <w:numPr>
-          <w:ilvl w:val="0"/>
-          <w:numId w:val="18"/>
-        </w:numPr>
-        <w:rPr>
-          <w:rFonts w:asciiTheme="majorHAnsi" w:hAnsiTheme="majorHAnsi"/>
-        </w:rPr>
-      </w:pPr>
-      <w:proofErr w:type="spellStart"/>
-      <w:r>
-        <w:rPr>
-          <w:rFonts w:asciiTheme="majorHAnsi" w:hAnsiTheme="majorHAnsi"/>
-        </w:rPr>
-        <w:t>maskInvalidMessage</w:t>
-      </w:r>
-      <w:proofErr w:type="spellEnd"/>
-    </w:p>
-    <w:p>
-      <w:pPr>
-        <w:numPr>
-          <w:ilvl w:val="0"/>
-          <w:numId w:val="18"/>
-        </w:numPr>
-        <w:rPr>
-          <w:rFonts w:asciiTheme="majorHAnsi" w:hAnsiTheme="majorHAnsi"/>
-        </w:rPr>
-      </w:pPr>
-      <w:proofErr w:type="spellStart"/>
-      <w:r>
-        <w:rPr>
-          <w:rFonts w:asciiTheme="majorHAnsi" w:hAnsiTheme="majorHAnsi"/>
-        </w:rPr>
-        <w:t>maskRules</w:t>
-      </w:r>
-      <w:proofErr w:type="spellEnd"/>
-    </w:p>
-    <w:p>
-      <w:pPr>
-        <w:numPr>
-          <w:ilvl w:val="0"/>
-          <w:numId w:val="18"/>
-        </w:numPr>
-        <w:rPr>
-          <w:rFonts w:asciiTheme="majorHAnsi" w:hAnsiTheme="majorHAnsi"/>
-        </w:rPr>
-      </w:pPr>
-      <w:proofErr w:type="spellStart"/>
-      <w:r>
-        <w:rPr>
-          <w:rFonts w:asciiTheme="majorHAnsi" w:hAnsiTheme="majorHAnsi"/>
-        </w:rPr>
-        <w:t>maxLength</w:t>
-      </w:r>
-      <w:proofErr w:type="spellEnd"/>
-    </w:p>
-    <w:p>
-      <w:pPr>
-        <w:numPr>
-          <w:ilvl w:val="0"/>
-          <w:numId w:val="18"/>
-        </w:numPr>
-        <w:rPr>
-          <w:rFonts w:asciiTheme="majorHAnsi" w:hAnsiTheme="majorHAnsi"/>
-        </w:rPr>
-      </w:pPr>
-      <w:r>
-        <w:rPr>
-          <w:rFonts w:asciiTheme="majorHAnsi" w:hAnsiTheme="majorHAnsi"/>
-        </w:rPr>
-        <w:t>mode</w:t>
-      </w:r>
-    </w:p>
-    <w:p>
-      <w:pPr>
-        <w:numPr>
-          <w:ilvl w:val="0"/>
-          <w:numId w:val="18"/>
-        </w:numPr>
-        <w:rPr>
-          <w:rFonts w:asciiTheme="majorHAnsi" w:hAnsiTheme="majorHAnsi"/>
-        </w:rPr>
-      </w:pPr>
-      <w:r>
-        <w:rPr>
-          <w:rFonts w:asciiTheme="majorHAnsi" w:hAnsiTheme="majorHAnsi"/>
-        </w:rPr>
-        <w:t>name</w:t>
-      </w:r>
-    </w:p>
-    <w:p>
-      <w:pPr>
-        <w:numPr>
-          <w:ilvl w:val="0"/>
-          <w:numId w:val="18"/>
-        </w:numPr>
-        <w:rPr>
-          <w:rFonts w:asciiTheme="majorHAnsi" w:hAnsiTheme="majorHAnsi"/>
-        </w:rPr>
-      </w:pPr>
-      <w:r>
-        <w:rPr>
-          <w:rFonts w:asciiTheme="majorHAnsi" w:hAnsiTheme="majorHAnsi"/>
-        </w:rPr>
-        <w:t>placeholder</w:t>
-      </w:r>
-    </w:p>
-    <w:p>
-      <w:pPr>
-        <w:numPr>
-          <w:ilvl w:val="0"/>
-          <w:numId w:val="18"/>
-        </w:numPr>
-        <w:rPr>
-          <w:rFonts w:asciiTheme="majorHAnsi" w:hAnsiTheme="majorHAnsi"/>
-        </w:rPr>
-      </w:pPr>
-      <w:proofErr w:type="spellStart"/>
-      <w:r>
-        <w:rPr>
-          <w:rFonts w:asciiTheme="majorHAnsi" w:hAnsiTheme="majorHAnsi"/>
-        </w:rPr>
-        <w:t>readOnly</w:t>
-      </w:r>
-      <w:proofErr w:type="spellEnd"/>
-    </w:p>
-    <w:p>
-      <w:pPr>
-        <w:numPr>
-          <w:ilvl w:val="0"/>
-          <w:numId w:val="18"/>
-        </w:numPr>
-        <w:rPr>
-          <w:rFonts w:asciiTheme="majorHAnsi" w:hAnsiTheme="majorHAnsi"/>
-        </w:rPr>
-      </w:pPr>
-      <w:proofErr w:type="spellStart"/>
-      <w:r>
-        <w:rPr>
-          <w:rFonts w:asciiTheme="majorHAnsi" w:hAnsiTheme="majorHAnsi"/>
-        </w:rPr>
-        <w:t>rtlEnabled</w:t>
-      </w:r>
-      <w:proofErr w:type="spellEnd"/>
-    </w:p>
-    <w:p>
-      <w:pPr>
-        <w:numPr>
-          <w:ilvl w:val="0"/>
-          <w:numId w:val="18"/>
-        </w:numPr>
-        <w:rPr>
-          <w:rFonts w:asciiTheme="majorHAnsi" w:hAnsiTheme="majorHAnsi"/>
-        </w:rPr>
-      </w:pPr>
-      <w:proofErr w:type="spellStart"/>
-      <w:r>
-        <w:rPr>
-          <w:rFonts w:asciiTheme="majorHAnsi" w:hAnsiTheme="majorHAnsi"/>
-        </w:rPr>
-        <w:t>showClearButton</w:t>
-      </w:r>
-      <w:proofErr w:type="spellEnd"/>
-    </w:p>
-    <w:p>
-      <w:pPr>
-        <w:numPr>
-          <w:ilvl w:val="0"/>
-          <w:numId w:val="18"/>
-        </w:numPr>
-        <w:rPr>
-          <w:rFonts w:asciiTheme="majorHAnsi" w:hAnsiTheme="majorHAnsi"/>
-        </w:rPr>
-      </w:pPr>
-      <w:proofErr w:type="spellStart"/>
-      <w:r>
-        <w:rPr>
-          <w:rFonts w:asciiTheme="majorHAnsi" w:hAnsiTheme="majorHAnsi"/>
-        </w:rPr>
-        <w:t>showMaskMode</w:t>
-      </w:r>
-      <w:proofErr w:type="spellEnd"/>
-    </w:p>
-    <w:p>
-      <w:pPr>
-        <w:numPr>
-          <w:ilvl w:val="0"/>
-          <w:numId w:val="18"/>
-        </w:numPr>
-        <w:rPr>
-          <w:rFonts w:asciiTheme="majorHAnsi" w:hAnsiTheme="majorHAnsi"/>
-        </w:rPr>
-      </w:pPr>
-      <w:proofErr w:type="spellStart"/>
-      <w:r>
-        <w:rPr>
-          <w:rFonts w:asciiTheme="majorHAnsi" w:hAnsiTheme="majorHAnsi"/>
-        </w:rPr>
-        <w:t>spellCheck</w:t>
-      </w:r>
-      <w:proofErr w:type="spellEnd"/>
-    </w:p>
-    <w:p>
-      <w:pPr>
-        <w:numPr>
-          <w:ilvl w:val="0"/>
-          <w:numId w:val="18"/>
-        </w:numPr>
-        <w:rPr>
-          <w:rFonts w:asciiTheme="majorHAnsi" w:hAnsiTheme="majorHAnsi"/>
-        </w:rPr>
-      </w:pPr>
-      <w:proofErr w:type="spellStart"/>
-      <w:r>
-        <w:rPr>
-          <w:rFonts w:asciiTheme="majorHAnsi" w:hAnsiTheme="majorHAnsi"/>
-        </w:rPr>
-        <w:t>stylingMode</w:t>
-      </w:r>
-      <w:proofErr w:type="spellEnd"/>
-    </w:p>
-    <w:p>
-      <w:pPr>
-        <w:numPr>
-          <w:ilvl w:val="0"/>
-          <w:numId w:val="18"/>
-        </w:numPr>
-        <w:rPr>
-          <w:rFonts w:asciiTheme="majorHAnsi" w:hAnsiTheme="majorHAnsi"/>
-        </w:rPr>
-      </w:pPr>
-      <w:proofErr w:type="spellStart"/>
-      <w:r>
-        <w:rPr>
-          <w:rFonts w:asciiTheme="majorHAnsi" w:hAnsiTheme="majorHAnsi"/>
-        </w:rPr>
-        <w:t>tabIndex</w:t>
-      </w:r>
-      <w:proofErr w:type="spellEnd"/>
-    </w:p>
-    <w:p>
-      <w:pPr>
-        <w:numPr>
-          <w:ilvl w:val="0"/>
-          <w:numId w:val="18"/>
-        </w:numPr>
-        <w:rPr>
-          <w:rFonts w:asciiTheme="majorHAnsi" w:hAnsiTheme="majorHAnsi"/>
-        </w:rPr>
-      </w:pPr>
-      <w:r>
-        <w:rPr>
-          <w:rFonts w:asciiTheme="majorHAnsi" w:hAnsiTheme="majorHAnsi"/>
-        </w:rPr>
-        <w:t>text</w:t>
-      </w:r>
-    </w:p>
-    <w:p>
-      <w:pPr>
-        <w:numPr>
-          <w:ilvl w:val="0"/>
-          <w:numId w:val="18"/>
-        </w:numPr>
-        <w:rPr>
-          <w:rFonts w:asciiTheme="majorHAnsi" w:hAnsiTheme="majorHAnsi"/>
-        </w:rPr>
-      </w:pPr>
-      <w:proofErr w:type="spellStart"/>
-      <w:r>
-        <w:rPr>
-          <w:rFonts w:asciiTheme="majorHAnsi" w:hAnsiTheme="majorHAnsi"/>
-        </w:rPr>
-        <w:t>useMaskedValue</w:t>
-      </w:r>
-      <w:proofErr w:type="spellEnd"/>
-    </w:p>
-    <w:p>
-      <w:pPr>
-        <w:numPr>
-          <w:ilvl w:val="0"/>
-          <w:numId w:val="18"/>
-        </w:numPr>
-        <w:rPr>
-          <w:rFonts w:asciiTheme="majorHAnsi" w:hAnsiTheme="majorHAnsi"/>
-        </w:rPr>
-      </w:pPr>
-      <w:proofErr w:type="spellStart"/>
-      <w:r>
-        <w:rPr>
-          <w:rFonts w:asciiTheme="majorHAnsi" w:hAnsiTheme="majorHAnsi"/>
-        </w:rPr>
-        <w:t>validationError</w:t>
-      </w:r>
-      <w:proofErr w:type="spellEnd"/>
-    </w:p>
-    <w:p>
-      <w:pPr>
-        <w:numPr>
-          <w:ilvl w:val="0"/>
-          <w:numId w:val="18"/>
-        </w:numPr>
-        <w:rPr>
-          <w:rFonts w:asciiTheme="majorHAnsi" w:hAnsiTheme="majorHAnsi"/>
-        </w:rPr>
-      </w:pPr>
-      <w:proofErr w:type="spellStart"/>
-      <w:r>
-        <w:rPr>
-          <w:rFonts w:asciiTheme="majorHAnsi" w:hAnsiTheme="majorHAnsi"/>
-        </w:rPr>
-        <w:t>validationErrors</w:t>
-      </w:r>
-      <w:proofErr w:type="spellEnd"/>
-    </w:p>
-    <w:p>
-      <w:pPr>
-        <w:numPr>
-          <w:ilvl w:val="0"/>
-          <w:numId w:val="18"/>
-        </w:numPr>
-        <w:rPr>
-          <w:rFonts w:asciiTheme="majorHAnsi" w:hAnsiTheme="majorHAnsi"/>
-        </w:rPr>
-      </w:pPr>
-      <w:proofErr w:type="spellStart"/>
-      <w:r>
-        <w:rPr>
-          <w:rFonts w:asciiTheme="majorHAnsi" w:hAnsiTheme="majorHAnsi"/>
-        </w:rPr>
-        <w:lastRenderedPageBreak/>
-        <w:t>validationMessageMode</w:t>
-      </w:r>
-      <w:proofErr w:type="spellEnd"/>
-    </w:p>
-    <w:p>
-      <w:pPr>
-        <w:numPr>
-          <w:ilvl w:val="0"/>
-          <w:numId w:val="18"/>
-        </w:numPr>
-        <w:rPr>
-          <w:rFonts w:asciiTheme="majorHAnsi" w:hAnsiTheme="majorHAnsi"/>
-        </w:rPr>
-      </w:pPr>
-      <w:proofErr w:type="spellStart"/>
-      <w:r>
-        <w:rPr>
-          <w:rFonts w:asciiTheme="majorHAnsi" w:hAnsiTheme="majorHAnsi"/>
-        </w:rPr>
-        <w:t>validationStatus</w:t>
-      </w:r>
-      <w:proofErr w:type="spellEnd"/>
-    </w:p>
-    <w:p>
-      <w:pPr>
-        <w:numPr>
-          <w:ilvl w:val="0"/>
-          <w:numId w:val="18"/>
-        </w:numPr>
-        <w:rPr>
-          <w:rFonts w:asciiTheme="majorHAnsi" w:hAnsiTheme="majorHAnsi"/>
-        </w:rPr>
-      </w:pPr>
-      <w:r>
-        <w:rPr>
-          <w:rFonts w:asciiTheme="majorHAnsi" w:hAnsiTheme="majorHAnsi"/>
-        </w:rPr>
-        <w:t>value</w:t>
-      </w:r>
-    </w:p>
-    <w:p>
-      <w:pPr>
-        <w:numPr>
-          <w:ilvl w:val="0"/>
-          <w:numId w:val="18"/>
-        </w:numPr>
-        <w:rPr>
-          <w:rFonts w:asciiTheme="majorHAnsi" w:hAnsiTheme="majorHAnsi"/>
-        </w:rPr>
-      </w:pPr>
-      <w:proofErr w:type="spellStart"/>
-      <w:r>
-        <w:rPr>
-          <w:rFonts w:asciiTheme="majorHAnsi" w:hAnsiTheme="majorHAnsi"/>
-        </w:rPr>
-        <w:t>valueChangeEvent</w:t>
-      </w:r>
-      <w:proofErr w:type="spellEnd"/>
-    </w:p>
-    <w:p>
-      <w:pPr>
-        <w:numPr>
-          <w:ilvl w:val="0"/>
-          <w:numId w:val="18"/>
-        </w:numPr>
-        <w:rPr>
-          <w:rFonts w:asciiTheme="majorHAnsi" w:hAnsiTheme="majorHAnsi"/>
-        </w:rPr>
-      </w:pPr>
-      <w:r>
-        <w:rPr>
-          <w:rFonts w:asciiTheme="majorHAnsi" w:hAnsiTheme="majorHAnsi"/>
-        </w:rPr>
-        <w:t>visible</w:t>
-      </w:r>
-    </w:p>
-    <w:p>
-      <w:pPr>
-        <w:numPr>
-          <w:ilvl w:val="0"/>
-          <w:numId w:val="18"/>
-        </w:numPr>
-        <w:rPr>
-          <w:rFonts w:asciiTheme="majorHAnsi" w:hAnsiTheme="majorHAnsi"/>
-        </w:rPr>
-      </w:pPr>
-      <w:r>
-        <w:rPr>
-          <w:rFonts w:asciiTheme="majorHAnsi" w:hAnsiTheme="majorHAnsi"/>
-        </w:rPr>
-        <w:t>width</w:t>
+        <w:t>Methods</w:t>
+      </w:r>
+    </w:p>
+    <w:p>
+      <w:pPr>
+        <w:numPr>
+          <w:ilvl w:val="0"/>
+          <w:numId w:val="19"/>
+        </w:numPr>
+        <w:rPr>
+          <w:rFonts w:asciiTheme="majorHAnsi" w:hAnsiTheme="majorHAnsi"/>
+        </w:rPr>
+      </w:pPr>
+      <w:r>
+        <w:rPr>
+          <w:rFonts w:asciiTheme="majorHAnsi" w:hAnsiTheme="majorHAnsi"/>
+        </w:rPr>
+        <w:t>blur()</w:t>
+      </w:r>
+    </w:p>
+    <w:p>
+      <w:pPr>
+        <w:numPr>
+          <w:ilvl w:val="0"/>
+          <w:numId w:val="19"/>
+        </w:numPr>
+        <w:rPr>
+          <w:rFonts w:asciiTheme="majorHAnsi" w:hAnsiTheme="majorHAnsi"/>
+        </w:rPr>
+      </w:pPr>
+      <w:r>
+        <w:rPr>
+          <w:rFonts w:asciiTheme="majorHAnsi" w:hAnsiTheme="majorHAnsi"/>
+        </w:rPr>
+        <w:t>focus()</w:t>
+      </w:r>
+    </w:p>
+    <w:p>
+      <w:pPr>
+        <w:numPr>
+          <w:ilvl w:val="0"/>
+          <w:numId w:val="19"/>
+        </w:numPr>
+        <w:rPr>
+          <w:rFonts w:asciiTheme="majorHAnsi" w:hAnsiTheme="majorHAnsi"/>
+        </w:rPr>
+      </w:pPr>
+      <w:proofErr w:type="spellStart"/>
+      <w:r>
+        <w:rPr>
+          <w:rFonts w:asciiTheme="majorHAnsi" w:hAnsiTheme="majorHAnsi"/>
+        </w:rPr>
+        <w:t>getButton</w:t>
+      </w:r>
+      <w:proofErr w:type="spellEnd"/>
+      <w:r>
+        <w:rPr>
+          <w:rFonts w:asciiTheme="majorHAnsi" w:hAnsiTheme="majorHAnsi"/>
+        </w:rPr>
+        <w:t>(name)</w:t>
+      </w:r>
+    </w:p>
+    <w:p>
+      <w:pPr>
+        <w:numPr>
+          <w:ilvl w:val="0"/>
+          <w:numId w:val="19"/>
+        </w:numPr>
+        <w:rPr>
+          <w:rFonts w:asciiTheme="majorHAnsi" w:hAnsiTheme="majorHAnsi"/>
+        </w:rPr>
+      </w:pPr>
+      <w:r>
+        <w:rPr>
+          <w:rFonts w:asciiTheme="majorHAnsi" w:hAnsiTheme="majorHAnsi"/>
+        </w:rPr>
+        <w:t>reset()</w:t>
+      </w:r>
+    </w:p>
+    <w:p>
+      <w:pPr>
+        <w:numPr>
+          <w:ilvl w:val="0"/>
+          <w:numId w:val="19"/>
+        </w:numPr>
+        <w:rPr>
+          <w:rFonts w:asciiTheme="majorHAnsi" w:hAnsiTheme="majorHAnsi"/>
+        </w:rPr>
+      </w:pPr>
+      <w:r>
+        <w:rPr>
+          <w:rFonts w:asciiTheme="majorHAnsi" w:hAnsiTheme="majorHAnsi"/>
+        </w:rPr>
+        <w:t>select()</w:t>
+      </w:r>
+    </w:p>
+    <w:p>
+      <w:pPr>
+        <w:numPr>
+          <w:ilvl w:val="0"/>
+          <w:numId w:val="19"/>
+        </w:numPr>
+        <w:rPr>
+          <w:rFonts w:asciiTheme="majorHAnsi" w:hAnsiTheme="majorHAnsi"/>
+        </w:rPr>
+      </w:pPr>
+      <w:proofErr w:type="spellStart"/>
+      <w:r>
+        <w:rPr>
+          <w:rFonts w:asciiTheme="majorHAnsi" w:hAnsiTheme="majorHAnsi"/>
+        </w:rPr>
+        <w:t>updateDimensions</w:t>
+      </w:r>
+      <w:proofErr w:type="spellEnd"/>
+      <w:r>
+        <w:rPr>
+          <w:rFonts w:asciiTheme="majorHAnsi" w:hAnsiTheme="majorHAnsi"/>
+        </w:rPr>
+        <w:t>()</w:t>
       </w:r>
     </w:p>
     <w:p>
@@ -7429,181 +6979,6 @@
           <w:b/>
           <w:bCs/>
         </w:rPr>
-        <w:t>Methods</w:t>
-      </w:r>
-    </w:p>
-    <w:p>
-      <w:pPr>
-        <w:numPr>
-          <w:ilvl w:val="0"/>
-          <w:numId w:val="19"/>
-        </w:numPr>
-        <w:rPr>
-          <w:rFonts w:asciiTheme="majorHAnsi" w:hAnsiTheme="majorHAnsi"/>
-        </w:rPr>
-      </w:pPr>
-      <w:proofErr w:type="gramStart"/>
-      <w:r>
-        <w:rPr>
-          <w:rFonts w:asciiTheme="majorHAnsi" w:hAnsiTheme="majorHAnsi"/>
-        </w:rPr>
-        <w:t>blur(</w:t>
-      </w:r>
-      <w:proofErr w:type="gramEnd"/>
-      <w:r>
-        <w:rPr>
-          <w:rFonts w:asciiTheme="majorHAnsi" w:hAnsiTheme="majorHAnsi"/>
-        </w:rPr>
-        <w:t>)</w:t>
-      </w:r>
-    </w:p>
-    <w:p>
-      <w:pPr>
-        <w:numPr>
-          <w:ilvl w:val="0"/>
-          <w:numId w:val="19"/>
-        </w:numPr>
-        <w:rPr>
-          <w:rFonts w:asciiTheme="majorHAnsi" w:hAnsiTheme="majorHAnsi"/>
-        </w:rPr>
-      </w:pPr>
-      <w:proofErr w:type="gramStart"/>
-      <w:r>
-        <w:rPr>
-          <w:rFonts w:asciiTheme="majorHAnsi" w:hAnsiTheme="majorHAnsi"/>
-        </w:rPr>
-        <w:t>focus(</w:t>
-      </w:r>
-      <w:proofErr w:type="gramEnd"/>
-      <w:r>
-        <w:rPr>
-          <w:rFonts w:asciiTheme="majorHAnsi" w:hAnsiTheme="majorHAnsi"/>
-        </w:rPr>
-        <w:t>)</w:t>
-      </w:r>
-    </w:p>
-    <w:p>
-      <w:pPr>
-        <w:numPr>
-          <w:ilvl w:val="0"/>
-          <w:numId w:val="19"/>
-        </w:numPr>
-        <w:rPr>
-          <w:rFonts w:asciiTheme="majorHAnsi" w:hAnsiTheme="majorHAnsi"/>
-        </w:rPr>
-      </w:pPr>
-      <w:proofErr w:type="spellStart"/>
-      <w:r>
-        <w:rPr>
-          <w:rFonts w:asciiTheme="majorHAnsi" w:hAnsiTheme="majorHAnsi"/>
-        </w:rPr>
-        <w:t>getButton</w:t>
-      </w:r>
-      <w:proofErr w:type="spellEnd"/>
-      <w:r>
-        <w:rPr>
-          <w:rFonts w:asciiTheme="majorHAnsi" w:hAnsiTheme="majorHAnsi"/>
-        </w:rPr>
-        <w:t>(name)</w:t>
-      </w:r>
-    </w:p>
-    <w:p>
-      <w:pPr>
-        <w:numPr>
-          <w:ilvl w:val="0"/>
-          <w:numId w:val="19"/>
-        </w:numPr>
-        <w:rPr>
-          <w:rFonts w:asciiTheme="majorHAnsi" w:hAnsiTheme="majorHAnsi"/>
-        </w:rPr>
-      </w:pPr>
-      <w:proofErr w:type="gramStart"/>
-      <w:r>
-        <w:rPr>
-          <w:rFonts w:asciiTheme="majorHAnsi" w:hAnsiTheme="majorHAnsi"/>
-        </w:rPr>
-        <w:t>reset(</w:t>
-      </w:r>
-      <w:proofErr w:type="gramEnd"/>
-      <w:r>
-        <w:rPr>
-          <w:rFonts w:asciiTheme="majorHAnsi" w:hAnsiTheme="majorHAnsi"/>
-        </w:rPr>
-        <w:t>)</w:t>
-      </w:r>
-    </w:p>
-    <w:p>
-      <w:pPr>
-        <w:numPr>
-          <w:ilvl w:val="0"/>
-          <w:numId w:val="19"/>
-        </w:numPr>
-        <w:rPr>
-          <w:rFonts w:asciiTheme="majorHAnsi" w:hAnsiTheme="majorHAnsi"/>
-        </w:rPr>
-      </w:pPr>
-      <w:proofErr w:type="gramStart"/>
-      <w:r>
-        <w:rPr>
-          <w:rFonts w:asciiTheme="majorHAnsi" w:hAnsiTheme="majorHAnsi"/>
-        </w:rPr>
-        <w:t>select(</w:t>
-      </w:r>
-      <w:proofErr w:type="gramEnd"/>
-      <w:r>
-        <w:rPr>
-          <w:rFonts w:asciiTheme="majorHAnsi" w:hAnsiTheme="majorHAnsi"/>
-        </w:rPr>
-        <w:t>)</w:t>
-      </w:r>
-    </w:p>
-    <w:p>
-      <w:pPr>
-        <w:numPr>
-          <w:ilvl w:val="0"/>
-          <w:numId w:val="19"/>
-        </w:numPr>
-        <w:rPr>
-          <w:rFonts w:asciiTheme="majorHAnsi" w:hAnsiTheme="majorHAnsi"/>
-        </w:rPr>
-      </w:pPr>
-      <w:proofErr w:type="spellStart"/>
-      <w:proofErr w:type="gramStart"/>
-      <w:r>
-        <w:rPr>
-          <w:rFonts w:asciiTheme="majorHAnsi" w:hAnsiTheme="majorHAnsi"/>
-        </w:rPr>
-        <w:t>updateDimensions</w:t>
-      </w:r>
-      <w:proofErr w:type="spellEnd"/>
-      <w:r>
-        <w:rPr>
-          <w:rFonts w:asciiTheme="majorHAnsi" w:hAnsiTheme="majorHAnsi"/>
-        </w:rPr>
-        <w:t>(</w:t>
-      </w:r>
-      <w:proofErr w:type="gramEnd"/>
-      <w:r>
-        <w:rPr>
-          <w:rFonts w:asciiTheme="majorHAnsi" w:hAnsiTheme="majorHAnsi"/>
-        </w:rPr>
-        <w:t>)</w:t>
-      </w:r>
-    </w:p>
-    <w:p>
-      <w:pPr>
-        <w:rPr>
-          <w:rFonts w:asciiTheme="majorHAnsi" w:hAnsiTheme="majorHAnsi"/>
-          <w:b/>
-          <w:bCs/>
-        </w:rPr>
-      </w:pPr>
-      <w:r>
-        <w:rPr>
-          <w:rFonts w:asciiTheme="majorHAnsi" w:hAnsiTheme="majorHAnsi"/>
-          <w:b/>
-          <w:bCs/>
-        </w:rPr>
         <w:t>Events</w:t>
       </w:r>
     </w:p>
@@ -7915,6 +7290,216 @@
     <w:p>
       <w:r>
         <w:t xml:space="preserve"> </w:t>
+      </w:r>
+    </w:p>
+    <w:p/>
+    <w:p>
+      <w:r>
+        <w:t>--</w:t>
+      </w:r>
+    </w:p>
+    <w:p/>
+    <w:p>
+      <w:r>
+        <w:t>Validation Rules:</w:t>
+      </w:r>
+    </w:p>
+    <w:p/>
+    <w:p>
+      <w:pPr>
+        <w:pStyle w:val="ListParagraph"/>
+        <w:numPr>
+          <w:ilvl w:val="0"/>
+          <w:numId w:val="25"/>
+        </w:numPr>
+      </w:pPr>
+      <w:r>
+        <w:t>Async rules:</w:t>
+      </w:r>
+    </w:p>
+    <w:p>
+      <w:r>
+        <w:tab/>
+      </w:r>
+      <w:r>
+        <w:t>A custom validation rule that is checked asynchronously. Use async rules for server-side validation.</w:t>
+      </w:r>
+      <w:r>
+        <w:t xml:space="preserve"> (</w:t>
+      </w:r>
+      <w:proofErr w:type="spellStart"/>
+      <w:r>
+        <w:t>Eg</w:t>
+      </w:r>
+      <w:proofErr w:type="spellEnd"/>
+      <w:r>
+        <w:t>: This username is already taken.)</w:t>
+      </w:r>
+    </w:p>
+    <w:p>
+      <w:pPr>
+        <w:pStyle w:val="ListParagraph"/>
+        <w:numPr>
+          <w:ilvl w:val="0"/>
+          <w:numId w:val="25"/>
+        </w:numPr>
+      </w:pPr>
+      <w:r>
+        <w:t>Compare rules:</w:t>
+      </w:r>
+    </w:p>
+    <w:p>
+      <w:pPr>
+        <w:ind w:left="405" w:firstLine="315"/>
+      </w:pPr>
+      <w:r>
+        <w:t>A validation rule that demands that a validated editor has a value that is equal to a specified expression.</w:t>
+      </w:r>
+    </w:p>
+    <w:p>
+      <w:pPr>
+        <w:pStyle w:val="ListParagraph"/>
+        <w:numPr>
+          <w:ilvl w:val="0"/>
+          <w:numId w:val="25"/>
+        </w:numPr>
+      </w:pPr>
+      <w:r>
+        <w:t xml:space="preserve">Custom rules: </w:t>
+      </w:r>
+      <w:r>
+        <w:t>P</w:t>
+      </w:r>
+      <w:r>
+        <w:t xml:space="preserve">ass custom logic in </w:t>
+      </w:r>
+      <w:proofErr w:type="spellStart"/>
+      <w:r>
+        <w:t>validationCallback</w:t>
+      </w:r>
+      <w:proofErr w:type="spellEnd"/>
+      <w:r>
+        <w:t>.</w:t>
+      </w:r>
+    </w:p>
+    <w:p>
+      <w:pPr>
+        <w:pStyle w:val="ListParagraph"/>
+        <w:ind w:left="405"/>
+      </w:pPr>
+    </w:p>
+    <w:p>
+      <w:pPr>
+        <w:pStyle w:val="ListParagraph"/>
+        <w:numPr>
+          <w:ilvl w:val="0"/>
+          <w:numId w:val="25"/>
+        </w:numPr>
+      </w:pPr>
+      <w:r>
+        <w:t>Email rule:  Built-in for email verification.</w:t>
+      </w:r>
+    </w:p>
+    <w:p>
+      <w:pPr>
+        <w:pStyle w:val="ListParagraph"/>
+      </w:pPr>
+    </w:p>
+    <w:p>
+      <w:pPr>
+        <w:pStyle w:val="ListParagraph"/>
+        <w:numPr>
+          <w:ilvl w:val="0"/>
+          <w:numId w:val="25"/>
+        </w:numPr>
+      </w:pPr>
+      <w:r>
+        <w:t>Numeric rule: Built-in numeric check verification.</w:t>
+      </w:r>
+    </w:p>
+    <w:p>
+      <w:pPr>
+        <w:pStyle w:val="ListParagraph"/>
+      </w:pPr>
+    </w:p>
+    <w:p>
+      <w:pPr>
+        <w:pStyle w:val="ListParagraph"/>
+        <w:numPr>
+          <w:ilvl w:val="0"/>
+          <w:numId w:val="25"/>
+        </w:numPr>
+      </w:pPr>
+      <w:r>
+        <w:t>Pattern rule: Pass custom reg-ex for verification.</w:t>
+      </w:r>
+    </w:p>
+    <w:p>
+      <w:pPr>
+        <w:pStyle w:val="ListParagraph"/>
+      </w:pPr>
+    </w:p>
+    <w:p>
+      <w:pPr>
+        <w:pStyle w:val="ListParagraph"/>
+        <w:numPr>
+          <w:ilvl w:val="0"/>
+          <w:numId w:val="25"/>
+        </w:numPr>
+      </w:pPr>
+      <w:r>
+        <w:t xml:space="preserve">Range rule: </w:t>
+      </w:r>
+      <w:r>
+        <w:t>S</w:t>
+      </w:r>
+      <w:r>
+        <w:t>pecifies range for integral input.</w:t>
+      </w:r>
+    </w:p>
+    <w:p>
+      <w:pPr>
+        <w:pStyle w:val="ListParagraph"/>
+      </w:pPr>
+    </w:p>
+    <w:p>
+      <w:pPr>
+        <w:pStyle w:val="ListParagraph"/>
+        <w:numPr>
+          <w:ilvl w:val="0"/>
+          <w:numId w:val="25"/>
+        </w:numPr>
+      </w:pPr>
+      <w:r>
+        <w:t>Required rule:</w:t>
+      </w:r>
+      <w:r>
+        <w:t xml:space="preserve"> Specifies that the following widget value is required.</w:t>
+      </w:r>
+    </w:p>
+    <w:p>
+      <w:pPr>
+        <w:pStyle w:val="ListParagraph"/>
+      </w:pPr>
+    </w:p>
+    <w:p>
+      <w:pPr>
+        <w:pStyle w:val="ListParagraph"/>
+        <w:numPr>
+          <w:ilvl w:val="0"/>
+          <w:numId w:val="25"/>
+        </w:numPr>
+      </w:pPr>
+      <w:proofErr w:type="spellStart"/>
+      <w:r>
+        <w:t>Stringlength</w:t>
+      </w:r>
+      <w:proofErr w:type="spellEnd"/>
+      <w:r>
+        <w:t xml:space="preserve"> rule:</w:t>
+      </w:r>
+      <w:r>
+        <w:t xml:space="preserve"> Same as range but for string length</w:t>
       </w:r>
     </w:p>
     <w:sectPr>
@@ -9676,6 +9261,95 @@
     </w:lvl>
   </w:abstractNum>
   <w:abstractNum w:abstractNumId="12" w15:restartNumberingAfterBreak="0">
+    <w:nsid w:val="33D7748F"/>
+    <w:multiLevelType w:val="hybridMultilevel"/>
+    <w:tmpl w:val="F9BE77E4"/>
+    <w:lvl w:ilvl="0" w:tplc="04090011">
+      <w:start w:val="1"/>
+      <w:numFmt w:val="decimal"/>
+      <w:lvlText w:val="%1)"/>
+      <w:lvlJc w:val="left"/>
+      <w:pPr>
+        <w:ind w:left="720" w:hanging="360"/>
+      </w:pPr>
+      <w:rPr>
+        <w:rFonts w:hint="default"/>
+      </w:rPr>
+    </w:lvl>
+    <w:lvl w:ilvl="1" w:tplc="04090019" w:tentative="1">
+      <w:start w:val="1"/>
+      <w:numFmt w:val="lowerLetter"/>
+      <w:lvlText w:val="%2."/>
+      <w:lvlJc w:val="left"/>
+      <w:pPr>
+        <w:ind w:left="1440" w:hanging="360"/>
+      </w:pPr>
+    </w:lvl>
+    <w:lvl w:ilvl="2" w:tplc="0409001B" w:tentative="1">
+      <w:start w:val="1"/>
+      <w:numFmt w:val="lowerRoman"/>
+      <w:lvlText w:val="%3."/>
+      <w:lvlJc w:val="right"/>
+      <w:pPr>
+        <w:ind w:left="2160" w:hanging="180"/>
+      </w:pPr>
+    </w:lvl>
+    <w:lvl w:ilvl="3" w:tplc="0409000F" w:tentative="1">
+      <w:start w:val="1"/>
+      <w:numFmt w:val="decimal"/>
+      <w:lvlText w:val="%4."/>
+      <w:lvlJc w:val="left"/>
+      <w:pPr>
+        <w:ind w:left="2880" w:hanging="360"/>
+      </w:pPr>
+    </w:lvl>
+    <w:lvl w:ilvl="4" w:tplc="04090019" w:tentative="1">
+      <w:start w:val="1"/>
+      <w:numFmt w:val="lowerLetter"/>
+      <w:lvlText w:val="%5."/>
+      <w:lvlJc w:val="left"/>
+      <w:pPr>
+        <w:ind w:left="3600" w:hanging="360"/>
+      </w:pPr>
+    </w:lvl>
+    <w:lvl w:ilvl="5" w:tplc="0409001B" w:tentative="1">
+      <w:start w:val="1"/>
+      <w:numFmt w:val="lowerRoman"/>
+      <w:lvlText w:val="%6."/>
+      <w:lvlJc w:val="right"/>
+      <w:pPr>
+        <w:ind w:left="4320" w:hanging="180"/>
+      </w:pPr>
+    </w:lvl>
+    <w:lvl w:ilvl="6" w:tplc="0409000F" w:tentative="1">
+      <w:start w:val="1"/>
+      <w:numFmt w:val="decimal"/>
+      <w:lvlText w:val="%7."/>
+      <w:lvlJc w:val="left"/>
+      <w:pPr>
+        <w:ind w:left="5040" w:hanging="360"/>
+      </w:pPr>
+    </w:lvl>
+    <w:lvl w:ilvl="7" w:tplc="04090019" w:tentative="1">
+      <w:start w:val="1"/>
+      <w:numFmt w:val="lowerLetter"/>
+      <w:lvlText w:val="%8."/>
+      <w:lvlJc w:val="left"/>
+      <w:pPr>
+        <w:ind w:left="5760" w:hanging="360"/>
+      </w:pPr>
+    </w:lvl>
+    <w:lvl w:ilvl="8" w:tplc="0409001B" w:tentative="1">
+      <w:start w:val="1"/>
+      <w:numFmt w:val="lowerRoman"/>
+      <w:lvlText w:val="%9."/>
+      <w:lvlJc w:val="right"/>
+      <w:pPr>
+        <w:ind w:left="6480" w:hanging="180"/>
+      </w:pPr>
+    </w:lvl>
+  </w:abstractNum>
+  <w:abstractNum w:abstractNumId="13" w15:restartNumberingAfterBreak="0">
     <w:nsid w:val="33EC2B4F"/>
     <w:multiLevelType w:val="multilevel"/>
     <w:tmpl w:val="51B894F0"/>
@@ -9824,7 +9498,7 @@
       </w:rPr>
     </w:lvl>
   </w:abstractNum>
-  <w:abstractNum w:abstractNumId="13" w15:restartNumberingAfterBreak="0">
+  <w:abstractNum w:abstractNumId="14" w15:restartNumberingAfterBreak="0">
     <w:nsid w:val="344509A9"/>
     <w:multiLevelType w:val="multilevel"/>
     <w:tmpl w:val="864EC624"/>
@@ -9973,7 +9647,7 @@
       </w:rPr>
     </w:lvl>
   </w:abstractNum>
-  <w:abstractNum w:abstractNumId="14" w15:restartNumberingAfterBreak="0">
+  <w:abstractNum w:abstractNumId="15" w15:restartNumberingAfterBreak="0">
     <w:nsid w:val="40B36101"/>
     <w:multiLevelType w:val="multilevel"/>
     <w:tmpl w:val="3A320422"/>
@@ -10122,7 +9796,7 @@
       </w:rPr>
     </w:lvl>
   </w:abstractNum>
-  <w:abstractNum w:abstractNumId="15" w15:restartNumberingAfterBreak="0">
+  <w:abstractNum w:abstractNumId="16" w15:restartNumberingAfterBreak="0">
     <w:nsid w:val="41C73361"/>
     <w:multiLevelType w:val="multilevel"/>
     <w:tmpl w:val="ACB295FA"/>
@@ -10271,7 +9945,96 @@
       </w:rPr>
     </w:lvl>
   </w:abstractNum>
-  <w:abstractNum w:abstractNumId="16" w15:restartNumberingAfterBreak="0">
+  <w:abstractNum w:abstractNumId="17" w15:restartNumberingAfterBreak="0">
+    <w:nsid w:val="54EA4A63"/>
+    <w:multiLevelType w:val="hybridMultilevel"/>
+    <w:tmpl w:val="4086D372"/>
+    <w:lvl w:ilvl="0" w:tplc="67909A84">
+      <w:start w:val="1"/>
+      <w:numFmt w:val="decimal"/>
+      <w:lvlText w:val="%1)"/>
+      <w:lvlJc w:val="left"/>
+      <w:pPr>
+        <w:ind w:left="405" w:hanging="360"/>
+      </w:pPr>
+      <w:rPr>
+        <w:rFonts w:hint="default"/>
+      </w:rPr>
+    </w:lvl>
+    <w:lvl w:ilvl="1" w:tplc="04090019">
+      <w:start w:val="1"/>
+      <w:numFmt w:val="lowerLetter"/>
+      <w:lvlText w:val="%2."/>
+      <w:lvlJc w:val="left"/>
+      <w:pPr>
+        <w:ind w:left="1125" w:hanging="360"/>
+      </w:pPr>
+    </w:lvl>
+    <w:lvl w:ilvl="2" w:tplc="0409001B" w:tentative="1">
+      <w:start w:val="1"/>
+      <w:numFmt w:val="lowerRoman"/>
+      <w:lvlText w:val="%3."/>
+      <w:lvlJc w:val="right"/>
+      <w:pPr>
+        <w:ind w:left="1845" w:hanging="180"/>
+      </w:pPr>
+    </w:lvl>
+    <w:lvl w:ilvl="3" w:tplc="0409000F" w:tentative="1">
+      <w:start w:val="1"/>
+      <w:numFmt w:val="decimal"/>
+      <w:lvlText w:val="%4."/>
+      <w:lvlJc w:val="left"/>
+      <w:pPr>
+        <w:ind w:left="2565" w:hanging="360"/>
+      </w:pPr>
+    </w:lvl>
+    <w:lvl w:ilvl="4" w:tplc="04090019" w:tentative="1">
+      <w:start w:val="1"/>
+      <w:numFmt w:val="lowerLetter"/>
+      <w:lvlText w:val="%5."/>
+      <w:lvlJc w:val="left"/>
+      <w:pPr>
+        <w:ind w:left="3285" w:hanging="360"/>
+      </w:pPr>
+    </w:lvl>
+    <w:lvl w:ilvl="5" w:tplc="0409001B" w:tentative="1">
+      <w:start w:val="1"/>
+      <w:numFmt w:val="lowerRoman"/>
+      <w:lvlText w:val="%6."/>
+      <w:lvlJc w:val="right"/>
+      <w:pPr>
+        <w:ind w:left="4005" w:hanging="180"/>
+      </w:pPr>
+    </w:lvl>
+    <w:lvl w:ilvl="6" w:tplc="0409000F" w:tentative="1">
+      <w:start w:val="1"/>
+      <w:numFmt w:val="decimal"/>
+      <w:lvlText w:val="%7."/>
+      <w:lvlJc w:val="left"/>
+      <w:pPr>
+        <w:ind w:left="4725" w:hanging="360"/>
+      </w:pPr>
+    </w:lvl>
+    <w:lvl w:ilvl="7" w:tplc="04090019" w:tentative="1">
+      <w:start w:val="1"/>
+      <w:numFmt w:val="lowerLetter"/>
+      <w:lvlText w:val="%8."/>
+      <w:lvlJc w:val="left"/>
+      <w:pPr>
+        <w:ind w:left="5445" w:hanging="360"/>
+      </w:pPr>
+    </w:lvl>
+    <w:lvl w:ilvl="8" w:tplc="0409001B" w:tentative="1">
+      <w:start w:val="1"/>
+      <w:numFmt w:val="lowerRoman"/>
+      <w:lvlText w:val="%9."/>
+      <w:lvlJc w:val="right"/>
+      <w:pPr>
+        <w:ind w:left="6165" w:hanging="180"/>
+      </w:pPr>
+    </w:lvl>
+  </w:abstractNum>
+  <w:abstractNum w:abstractNumId="18" w15:restartNumberingAfterBreak="0">
     <w:nsid w:val="557F3AE8"/>
     <w:multiLevelType w:val="multilevel"/>
     <w:tmpl w:val="23A02CF8"/>
@@ -10420,7 +10183,7 @@
       </w:rPr>
     </w:lvl>
   </w:abstractNum>
-  <w:abstractNum w:abstractNumId="17" w15:restartNumberingAfterBreak="0">
+  <w:abstractNum w:abstractNumId="19" w15:restartNumberingAfterBreak="0">
     <w:nsid w:val="559D26EA"/>
     <w:multiLevelType w:val="multilevel"/>
     <w:tmpl w:val="371C8218"/>
@@ -10569,7 +10332,7 @@
       </w:rPr>
     </w:lvl>
   </w:abstractNum>
-  <w:abstractNum w:abstractNumId="18" w15:restartNumberingAfterBreak="0">
+  <w:abstractNum w:abstractNumId="20" w15:restartNumberingAfterBreak="0">
     <w:nsid w:val="59E72F2B"/>
     <w:multiLevelType w:val="multilevel"/>
     <w:tmpl w:val="A1DC0DCA"/>
@@ -10718,7 +10481,7 @@
       </w:rPr>
     </w:lvl>
   </w:abstractNum>
-  <w:abstractNum w:abstractNumId="19" w15:restartNumberingAfterBreak="0">
+  <w:abstractNum w:abstractNumId="21" w15:restartNumberingAfterBreak="0">
     <w:nsid w:val="5E1931B0"/>
     <w:multiLevelType w:val="multilevel"/>
     <w:tmpl w:val="EC5E7FC2"/>
@@ -10867,7 +10630,7 @@
       </w:rPr>
     </w:lvl>
   </w:abstractNum>
-  <w:abstractNum w:abstractNumId="20" w15:restartNumberingAfterBreak="0">
+  <w:abstractNum w:abstractNumId="22" w15:restartNumberingAfterBreak="0">
     <w:nsid w:val="612F0888"/>
     <w:multiLevelType w:val="multilevel"/>
     <w:tmpl w:val="FC1AFA68"/>
@@ -11016,7 +10779,7 @@
       </w:rPr>
     </w:lvl>
   </w:abstractNum>
-  <w:abstractNum w:abstractNumId="21" w15:restartNumberingAfterBreak="0">
+  <w:abstractNum w:abstractNumId="23" w15:restartNumberingAfterBreak="0">
     <w:nsid w:val="6FF8522C"/>
     <w:multiLevelType w:val="multilevel"/>
     <w:tmpl w:val="3C1A0B66"/>
@@ -11165,7 +10928,7 @@
       </w:rPr>
     </w:lvl>
   </w:abstractNum>
-  <w:abstractNum w:abstractNumId="22" w15:restartNumberingAfterBreak="0">
+  <w:abstractNum w:abstractNumId="24" w15:restartNumberingAfterBreak="0">
     <w:nsid w:val="7A6A0668"/>
     <w:multiLevelType w:val="multilevel"/>
     <w:tmpl w:val="01D23BB2"/>
@@ -11324,10 +11087,10 @@
     <w:abstractNumId w:val="0"/>
   </w:num>
   <w:num w:numId="4" w16cid:durableId="79527903">
-    <w:abstractNumId w:val="20"/>
+    <w:abstractNumId w:val="22"/>
   </w:num>
   <w:num w:numId="5" w16cid:durableId="1183084569">
-    <w:abstractNumId w:val="21"/>
+    <w:abstractNumId w:val="23"/>
   </w:num>
   <w:num w:numId="6" w16cid:durableId="790633644">
     <w:abstractNumId w:val="7"/>
@@ -11336,28 +11099,28 @@
     <w:abstractNumId w:val="9"/>
   </w:num>
   <w:num w:numId="8" w16cid:durableId="980887767">
-    <w:abstractNumId w:val="18"/>
+    <w:abstractNumId w:val="20"/>
   </w:num>
   <w:num w:numId="9" w16cid:durableId="1649093912">
-    <w:abstractNumId w:val="14"/>
+    <w:abstractNumId w:val="15"/>
   </w:num>
   <w:num w:numId="10" w16cid:durableId="525143616">
-    <w:abstractNumId w:val="12"/>
+    <w:abstractNumId w:val="13"/>
   </w:num>
   <w:num w:numId="11" w16cid:durableId="1500119288">
-    <w:abstractNumId w:val="19"/>
+    <w:abstractNumId w:val="21"/>
   </w:num>
   <w:num w:numId="12" w16cid:durableId="1131899958">
-    <w:abstractNumId w:val="22"/>
+    <w:abstractNumId w:val="24"/>
   </w:num>
   <w:num w:numId="13" w16cid:durableId="1324621947">
     <w:abstractNumId w:val="6"/>
   </w:num>
   <w:num w:numId="14" w16cid:durableId="1885949569">
-    <w:abstractNumId w:val="13"/>
+    <w:abstractNumId w:val="14"/>
   </w:num>
   <w:num w:numId="15" w16cid:durableId="528762371">
-    <w:abstractNumId w:val="15"/>
+    <w:abstractNumId w:val="16"/>
   </w:num>
   <w:num w:numId="16" w16cid:durableId="1381513653">
     <w:abstractNumId w:val="5"/>
@@ -11366,7 +11129,7 @@
     <w:abstractNumId w:val="3"/>
   </w:num>
   <w:num w:numId="18" w16cid:durableId="562839059">
-    <w:abstractNumId w:val="17"/>
+    <w:abstractNumId w:val="19"/>
   </w:num>
   <w:num w:numId="19" w16cid:durableId="547181597">
     <w:abstractNumId w:val="11"/>
@@ -11378,10 +11141,16 @@
     <w:abstractNumId w:val="1"/>
   </w:num>
   <w:num w:numId="22" w16cid:durableId="1106656286">
-    <w:abstractNumId w:val="16"/>
+    <w:abstractNumId w:val="18"/>
   </w:num>
   <w:num w:numId="23" w16cid:durableId="1327248333">
     <w:abstractNumId w:val="2"/>
+  </w:num>
+  <w:num w:numId="24" w16cid:durableId="1408839922">
+    <w:abstractNumId w:val="12"/>
+  </w:num>
+  <w:num w:numId="25" w16cid:durableId="1732191515">
+    <w:abstractNumId w:val="17"/>
   </w:num>
 </w:numbering>
 </file>

</xml_diff>